<commit_message>
Correction orthographique des documents
</commit_message>
<xml_diff>
--- a/Use_Case_Enregistrement_horaires.docx
+++ b/Use_Case_Enregistrement_horaires.docx
@@ -27,6 +27,7 @@
     </w:p>
     <w:p>
       <w:pPr>
+        <w:jc w:val="both"/>
         <w:rPr>
           <w:rFonts w:ascii="Arial" w:hAnsi="Arial" w:cs="Arial"/>
         </w:rPr>
@@ -57,6 +58,7 @@
     </w:p>
     <w:p>
       <w:pPr>
+        <w:jc w:val="both"/>
         <w:rPr>
           <w:rFonts w:ascii="Arial" w:hAnsi="Arial" w:cs="Arial"/>
         </w:rPr>
@@ -65,6 +67,7 @@
     <w:p>
       <w:pPr>
         <w:pStyle w:val="Titre2"/>
+        <w:jc w:val="both"/>
         <w:rPr>
           <w:rFonts w:ascii="Arial" w:hAnsi="Arial" w:cs="Arial"/>
           <w:b/>
@@ -89,6 +92,7 @@
     <w:p>
       <w:pPr>
         <w:ind w:firstLine="708"/>
+        <w:jc w:val="both"/>
         <w:rPr>
           <w:rFonts w:ascii="Arial" w:hAnsi="Arial" w:cs="Arial"/>
         </w:rPr>
@@ -102,7 +106,17 @@
     </w:p>
     <w:p>
       <w:pPr>
+        <w:ind w:firstLine="708"/>
+        <w:jc w:val="both"/>
+        <w:rPr>
+          <w:rFonts w:ascii="Arial" w:hAnsi="Arial" w:cs="Arial"/>
+        </w:rPr>
+      </w:pPr>
+    </w:p>
+    <w:p>
+      <w:pPr>
         <w:pStyle w:val="Titre2"/>
+        <w:jc w:val="both"/>
         <w:rPr>
           <w:rFonts w:ascii="Arial" w:hAnsi="Arial" w:cs="Arial"/>
           <w:b/>
@@ -126,6 +140,7 @@
     </w:p>
     <w:p>
       <w:pPr>
+        <w:jc w:val="both"/>
         <w:rPr>
           <w:rFonts w:ascii="Arial" w:hAnsi="Arial" w:cs="Arial"/>
         </w:rPr>
@@ -134,6 +149,7 @@
     <w:p>
       <w:pPr>
         <w:pStyle w:val="Titre2"/>
+        <w:jc w:val="both"/>
         <w:rPr>
           <w:rFonts w:ascii="Arial" w:hAnsi="Arial" w:cs="Arial"/>
           <w:i/>
@@ -150,13 +166,6 @@
         </w:rPr>
         <w:t xml:space="preserve">A – Flot de base </w:t>
       </w:r>
-    </w:p>
-    <w:p>
-      <w:pPr>
-        <w:rPr>
-          <w:rFonts w:ascii="Arial" w:hAnsi="Arial" w:cs="Arial"/>
-        </w:rPr>
-      </w:pPr>
     </w:p>
     <w:p>
       <w:pPr>
@@ -187,7 +196,16 @@
           <w:sz w:val="22"/>
           <w:szCs w:val="22"/>
         </w:rPr>
-        <w:t>Les informations nécessaires au bon fonctionnement du cas d’utilisation sont chargées par le système.</w:t>
+        <w:t>Les informations nécessaires au bon fonctionnement du cas d’utilisation sont chargées par le système</w:t>
+      </w:r>
+      <w:r>
+        <w:rPr>
+          <w:rFonts w:ascii="Arial" w:hAnsi="Arial" w:cs="Arial"/>
+          <w:color w:val="auto"/>
+          <w:sz w:val="22"/>
+          <w:szCs w:val="22"/>
+        </w:rPr>
+        <w:t>,</w:t>
       </w:r>
     </w:p>
     <w:p>
@@ -228,7 +246,7 @@
           <w:sz w:val="22"/>
           <w:szCs w:val="22"/>
         </w:rPr>
-        <w:t xml:space="preserve">. </w:t>
+        <w:t>,</w:t>
       </w:r>
     </w:p>
     <w:p>
@@ -260,7 +278,16 @@
           <w:sz w:val="22"/>
           <w:szCs w:val="22"/>
         </w:rPr>
-        <w:t>L’utilisateur saisit la date du jour où il a effectué ces horaires.</w:t>
+        <w:t>L’utilisateur saisit la date du jour où il a effectué ces horaires</w:t>
+      </w:r>
+      <w:r>
+        <w:rPr>
+          <w:rFonts w:ascii="Arial" w:hAnsi="Arial" w:cs="Arial"/>
+          <w:color w:val="auto"/>
+          <w:sz w:val="22"/>
+          <w:szCs w:val="22"/>
+        </w:rPr>
+        <w:t>,</w:t>
       </w:r>
     </w:p>
     <w:p>
@@ -292,7 +319,16 @@
           <w:sz w:val="22"/>
           <w:szCs w:val="22"/>
         </w:rPr>
-        <w:t>L’utilisateur saisit ses horaires de travail dans les cases prévues à cet effet.</w:t>
+        <w:t>L’utilisateur saisit ses horaires de travail dans les cases prévues à cet effet</w:t>
+      </w:r>
+      <w:r>
+        <w:rPr>
+          <w:rFonts w:ascii="Arial" w:hAnsi="Arial" w:cs="Arial"/>
+          <w:color w:val="auto"/>
+          <w:sz w:val="22"/>
+          <w:szCs w:val="22"/>
+        </w:rPr>
+        <w:t>,</w:t>
       </w:r>
     </w:p>
     <w:p>
@@ -324,7 +360,16 @@
           <w:sz w:val="22"/>
           <w:szCs w:val="22"/>
         </w:rPr>
-        <w:t>Le système calcul et affiche la durée de travail de la journée.</w:t>
+        <w:t>Le système calcul et affiche la durée de travail de la journée</w:t>
+      </w:r>
+      <w:r>
+        <w:rPr>
+          <w:rFonts w:ascii="Arial" w:hAnsi="Arial" w:cs="Arial"/>
+          <w:color w:val="auto"/>
+          <w:sz w:val="22"/>
+          <w:szCs w:val="22"/>
+        </w:rPr>
+        <w:t>,</w:t>
       </w:r>
     </w:p>
     <w:p>
@@ -370,6 +415,7 @@
     </w:p>
     <w:p>
       <w:pPr>
+        <w:jc w:val="both"/>
         <w:rPr>
           <w:rFonts w:ascii="Arial" w:hAnsi="Arial" w:cs="Arial"/>
           <w:noProof/>
@@ -412,7 +458,7 @@
                     <pic:cNvPicPr/>
                   </pic:nvPicPr>
                   <pic:blipFill rotWithShape="1">
-                    <a:blip r:embed="rId5" cstate="print">
+                    <a:blip r:embed="rId8" cstate="print">
                       <a:extLst>
                         <a:ext uri="{28A0092B-C50C-407E-A947-70E740481C1C}">
                           <a14:useLocalDpi xmlns:a14="http://schemas.microsoft.com/office/drawing/2010/main" val="0"/>
@@ -454,14 +500,8 @@
     </w:p>
     <w:p>
       <w:pPr>
-        <w:rPr>
-          <w:rFonts w:ascii="Arial" w:hAnsi="Arial" w:cs="Arial"/>
-        </w:rPr>
-      </w:pPr>
-    </w:p>
-    <w:p>
-      <w:pPr>
         <w:pStyle w:val="Titre2"/>
+        <w:jc w:val="both"/>
         <w:rPr>
           <w:rFonts w:ascii="Arial" w:hAnsi="Arial" w:cs="Arial"/>
           <w:i/>
@@ -482,6 +522,7 @@
     </w:p>
     <w:p>
       <w:pPr>
+        <w:jc w:val="both"/>
         <w:rPr>
           <w:rFonts w:ascii="Arial" w:hAnsi="Arial" w:cs="Arial"/>
         </w:rPr>
@@ -494,6 +535,7 @@
           <w:ilvl w:val="0"/>
           <w:numId w:val="3"/>
         </w:numPr>
+        <w:jc w:val="both"/>
         <w:rPr>
           <w:rFonts w:ascii="Arial" w:hAnsi="Arial" w:cs="Arial"/>
           <w:i/>
@@ -578,6 +620,7 @@
     </w:p>
     <w:p>
       <w:pPr>
+        <w:jc w:val="both"/>
         <w:rPr>
           <w:rFonts w:ascii="Arial" w:hAnsi="Arial" w:cs="Arial"/>
         </w:rPr>
@@ -592,13 +635,15 @@
     </w:p>
     <w:p>
       <w:pPr>
-        <w:rPr>
-          <w:rFonts w:ascii="Arial" w:hAnsi="Arial" w:cs="Arial"/>
-        </w:rPr>
-      </w:pPr>
-    </w:p>
-    <w:p>
-      <w:pPr>
+        <w:jc w:val="both"/>
+        <w:rPr>
+          <w:rFonts w:ascii="Arial" w:hAnsi="Arial" w:cs="Arial"/>
+        </w:rPr>
+      </w:pPr>
+    </w:p>
+    <w:p>
+      <w:pPr>
+        <w:jc w:val="both"/>
         <w:rPr>
           <w:rFonts w:ascii="Arial" w:hAnsi="Arial" w:cs="Arial"/>
         </w:rPr>
@@ -640,7 +685,7 @@
                     <pic:cNvPicPr/>
                   </pic:nvPicPr>
                   <pic:blipFill rotWithShape="1">
-                    <a:blip r:embed="rId6" cstate="print">
+                    <a:blip r:embed="rId9" cstate="print">
                       <a:extLst>
                         <a:ext uri="{28A0092B-C50C-407E-A947-70E740481C1C}">
                           <a14:useLocalDpi xmlns:a14="http://schemas.microsoft.com/office/drawing/2010/main" val="0"/>
@@ -686,76 +731,12 @@
           <w:rFonts w:ascii="Arial" w:hAnsi="Arial" w:cs="Arial"/>
         </w:rPr>
       </w:pPr>
-    </w:p>
-    <w:p>
-      <w:pPr>
-        <w:rPr>
-          <w:rFonts w:ascii="Arial" w:hAnsi="Arial" w:cs="Arial"/>
-        </w:rPr>
-      </w:pPr>
-    </w:p>
-    <w:p>
-      <w:pPr>
-        <w:rPr>
-          <w:rFonts w:ascii="Arial" w:hAnsi="Arial" w:cs="Arial"/>
-        </w:rPr>
-      </w:pPr>
-    </w:p>
-    <w:p>
-      <w:pPr>
-        <w:rPr>
-          <w:rFonts w:ascii="Arial" w:hAnsi="Arial" w:cs="Arial"/>
-        </w:rPr>
-      </w:pPr>
-    </w:p>
-    <w:p>
-      <w:pPr>
-        <w:rPr>
-          <w:rFonts w:ascii="Arial" w:hAnsi="Arial" w:cs="Arial"/>
-        </w:rPr>
-      </w:pPr>
-    </w:p>
-    <w:p>
-      <w:pPr>
-        <w:rPr>
-          <w:rFonts w:ascii="Arial" w:hAnsi="Arial" w:cs="Arial"/>
-        </w:rPr>
-      </w:pPr>
-    </w:p>
-    <w:p>
-      <w:pPr>
-        <w:rPr>
-          <w:rFonts w:ascii="Arial" w:hAnsi="Arial" w:cs="Arial"/>
-        </w:rPr>
-      </w:pPr>
-    </w:p>
-    <w:p>
-      <w:pPr>
-        <w:rPr>
-          <w:rFonts w:ascii="Arial" w:hAnsi="Arial" w:cs="Arial"/>
-        </w:rPr>
-      </w:pPr>
-    </w:p>
-    <w:p>
-      <w:pPr>
-        <w:rPr>
-          <w:rFonts w:ascii="Arial" w:hAnsi="Arial" w:cs="Arial"/>
-        </w:rPr>
-      </w:pPr>
-    </w:p>
-    <w:p>
-      <w:pPr>
-        <w:rPr>
-          <w:rFonts w:ascii="Arial" w:hAnsi="Arial" w:cs="Arial"/>
-        </w:rPr>
-      </w:pPr>
-    </w:p>
-    <w:p>
-      <w:pPr>
-        <w:rPr>
-          <w:rFonts w:ascii="Arial" w:hAnsi="Arial" w:cs="Arial"/>
-        </w:rPr>
-      </w:pPr>
+      <w:r>
+        <w:rPr>
+          <w:rFonts w:ascii="Arial" w:hAnsi="Arial" w:cs="Arial"/>
+        </w:rPr>
+        <w:br w:type="page"/>
+      </w:r>
     </w:p>
     <w:p>
       <w:pPr>
@@ -764,6 +745,7 @@
           <w:ilvl w:val="0"/>
           <w:numId w:val="3"/>
         </w:numPr>
+        <w:jc w:val="both"/>
         <w:rPr>
           <w:rFonts w:ascii="Arial" w:hAnsi="Arial" w:cs="Arial"/>
           <w:i/>
@@ -780,6 +762,7 @@
           <w:sz w:val="24"/>
           <w:szCs w:val="24"/>
         </w:rPr>
+        <w:lastRenderedPageBreak/>
         <w:t>Le système ne parvient pas à charger les données</w:t>
       </w:r>
     </w:p>
@@ -807,7 +790,25 @@
           <w:sz w:val="22"/>
           <w:szCs w:val="22"/>
         </w:rPr>
-        <w:t xml:space="preserve">Les informations nécessaires au bon fonctionnement du cas d’utilisation sont recherchées afin de les charger. </w:t>
+        <w:t>Les informations nécessaires au bon fonctionnement du cas d’utilisation sont recherchées afin de les charger</w:t>
+      </w:r>
+      <w:r>
+        <w:rPr>
+          <w:rFonts w:ascii="Arial" w:hAnsi="Arial" w:cs="Arial"/>
+          <w:color w:val="auto"/>
+          <w:sz w:val="22"/>
+          <w:szCs w:val="22"/>
+        </w:rPr>
+        <w:t>,</w:t>
+      </w:r>
+      <w:r>
+        <w:rPr>
+          <w:rFonts w:ascii="Arial" w:hAnsi="Arial" w:cs="Arial"/>
+          <w:color w:val="auto"/>
+          <w:sz w:val="22"/>
+          <w:szCs w:val="22"/>
+        </w:rPr>
+        <w:t xml:space="preserve"> </w:t>
       </w:r>
     </w:p>
     <w:p>
@@ -834,7 +835,16 @@
           <w:sz w:val="22"/>
           <w:szCs w:val="22"/>
         </w:rPr>
-        <w:t>Le chargement a échoué : les informations ne sont pas disponibles à l’affichage.</w:t>
+        <w:t>Le chargement a échoué : les informations ne sont pas disponibles à l’affichage</w:t>
+      </w:r>
+      <w:r>
+        <w:rPr>
+          <w:rFonts w:ascii="Arial" w:hAnsi="Arial" w:cs="Arial"/>
+          <w:color w:val="auto"/>
+          <w:sz w:val="22"/>
+          <w:szCs w:val="22"/>
+        </w:rPr>
+        <w:t>,</w:t>
       </w:r>
     </w:p>
     <w:p>
@@ -870,7 +880,16 @@
           <w:sz w:val="22"/>
           <w:szCs w:val="22"/>
         </w:rPr>
-        <w:t>système affiche un message d’erreur.</w:t>
+        <w:t>système affiche un message d’erreur</w:t>
+      </w:r>
+      <w:r>
+        <w:rPr>
+          <w:rFonts w:ascii="Arial" w:hAnsi="Arial" w:cs="Arial"/>
+          <w:color w:val="auto"/>
+          <w:sz w:val="22"/>
+          <w:szCs w:val="22"/>
+        </w:rPr>
+        <w:t>,</w:t>
       </w:r>
     </w:p>
     <w:p>
@@ -911,6 +930,7 @@
     </w:p>
     <w:p>
       <w:pPr>
+        <w:jc w:val="both"/>
         <w:rPr>
           <w:rFonts w:ascii="Arial" w:hAnsi="Arial" w:cs="Arial"/>
         </w:rPr>
@@ -952,7 +972,7 @@
                     <pic:cNvPicPr/>
                   </pic:nvPicPr>
                   <pic:blipFill rotWithShape="1">
-                    <a:blip r:embed="rId7" cstate="print">
+                    <a:blip r:embed="rId10" cstate="print">
                       <a:extLst>
                         <a:ext uri="{28A0092B-C50C-407E-A947-70E740481C1C}">
                           <a14:useLocalDpi xmlns:a14="http://schemas.microsoft.com/office/drawing/2010/main" val="0"/>
@@ -998,83 +1018,12 @@
           <w:rFonts w:ascii="Arial" w:hAnsi="Arial" w:cs="Arial"/>
         </w:rPr>
       </w:pPr>
-    </w:p>
-    <w:p>
-      <w:pPr>
-        <w:rPr>
-          <w:rFonts w:ascii="Arial" w:hAnsi="Arial" w:cs="Arial"/>
-        </w:rPr>
-      </w:pPr>
-    </w:p>
-    <w:p>
-      <w:pPr>
-        <w:rPr>
-          <w:rFonts w:ascii="Arial" w:hAnsi="Arial" w:cs="Arial"/>
-        </w:rPr>
-      </w:pPr>
-    </w:p>
-    <w:p>
-      <w:pPr>
-        <w:rPr>
-          <w:rFonts w:ascii="Arial" w:hAnsi="Arial" w:cs="Arial"/>
-        </w:rPr>
-      </w:pPr>
-    </w:p>
-    <w:p>
-      <w:pPr>
-        <w:rPr>
-          <w:rFonts w:ascii="Arial" w:hAnsi="Arial" w:cs="Arial"/>
-        </w:rPr>
-      </w:pPr>
-    </w:p>
-    <w:p>
-      <w:pPr>
-        <w:rPr>
-          <w:rFonts w:ascii="Arial" w:hAnsi="Arial" w:cs="Arial"/>
-        </w:rPr>
-      </w:pPr>
-    </w:p>
-    <w:p>
-      <w:pPr>
-        <w:rPr>
-          <w:rFonts w:ascii="Arial" w:hAnsi="Arial" w:cs="Arial"/>
-        </w:rPr>
-      </w:pPr>
-    </w:p>
-    <w:p>
-      <w:pPr>
-        <w:rPr>
-          <w:rFonts w:ascii="Arial" w:hAnsi="Arial" w:cs="Arial"/>
-        </w:rPr>
-      </w:pPr>
-    </w:p>
-    <w:p>
-      <w:pPr>
-        <w:rPr>
-          <w:rFonts w:ascii="Arial" w:hAnsi="Arial" w:cs="Arial"/>
-        </w:rPr>
-      </w:pPr>
-    </w:p>
-    <w:p>
-      <w:pPr>
-        <w:rPr>
-          <w:rFonts w:ascii="Arial" w:hAnsi="Arial" w:cs="Arial"/>
-        </w:rPr>
-      </w:pPr>
-    </w:p>
-    <w:p>
-      <w:pPr>
-        <w:rPr>
-          <w:rFonts w:ascii="Arial" w:hAnsi="Arial" w:cs="Arial"/>
-        </w:rPr>
-      </w:pPr>
-    </w:p>
-    <w:p>
-      <w:pPr>
-        <w:rPr>
-          <w:rFonts w:ascii="Arial" w:hAnsi="Arial" w:cs="Arial"/>
-        </w:rPr>
-      </w:pPr>
+      <w:r>
+        <w:rPr>
+          <w:rFonts w:ascii="Arial" w:hAnsi="Arial" w:cs="Arial"/>
+        </w:rPr>
+        <w:br w:type="page"/>
+      </w:r>
     </w:p>
     <w:p>
       <w:pPr>
@@ -1083,6 +1032,7 @@
           <w:ilvl w:val="0"/>
           <w:numId w:val="3"/>
         </w:numPr>
+        <w:jc w:val="both"/>
         <w:rPr>
           <w:rFonts w:ascii="Arial" w:hAnsi="Arial" w:cs="Arial"/>
           <w:i/>
@@ -1127,7 +1077,16 @@
           <w:sz w:val="22"/>
           <w:szCs w:val="22"/>
         </w:rPr>
-        <w:t>L’utilisateur clique sur le bouton prévu à cet effet.</w:t>
+        <w:t>L’utilisateur clique sur le bouton prévu à cet effet</w:t>
+      </w:r>
+      <w:r>
+        <w:rPr>
+          <w:rFonts w:ascii="Arial" w:hAnsi="Arial" w:cs="Arial"/>
+          <w:color w:val="auto"/>
+          <w:sz w:val="22"/>
+          <w:szCs w:val="22"/>
+        </w:rPr>
+        <w:t>,</w:t>
       </w:r>
     </w:p>
     <w:p>
@@ -1154,7 +1113,16 @@
           <w:sz w:val="22"/>
           <w:szCs w:val="22"/>
         </w:rPr>
-        <w:t>Le système affiche une ligne horaire de plus et décale le total plus bas dans la page.</w:t>
+        <w:t>Le système affiche une ligne horaire de plus et décale le total plus bas dans la page</w:t>
+      </w:r>
+      <w:r>
+        <w:rPr>
+          <w:rFonts w:ascii="Arial" w:hAnsi="Arial" w:cs="Arial"/>
+          <w:color w:val="auto"/>
+          <w:sz w:val="22"/>
+          <w:szCs w:val="22"/>
+        </w:rPr>
+        <w:t>,</w:t>
       </w:r>
     </w:p>
     <w:p>
@@ -1181,7 +1149,16 @@
           <w:sz w:val="22"/>
           <w:szCs w:val="22"/>
         </w:rPr>
-        <w:t>L’utilisateur peut saisir de nouveaux horaires.</w:t>
+        <w:t>L’utilisateur peut saisir de nouveaux horaires</w:t>
+      </w:r>
+      <w:r>
+        <w:rPr>
+          <w:rFonts w:ascii="Arial" w:hAnsi="Arial" w:cs="Arial"/>
+          <w:color w:val="auto"/>
+          <w:sz w:val="22"/>
+          <w:szCs w:val="22"/>
+        </w:rPr>
+        <w:t>,</w:t>
       </w:r>
     </w:p>
     <w:p>
@@ -1213,6 +1190,7 @@
     </w:p>
     <w:p>
       <w:pPr>
+        <w:jc w:val="both"/>
         <w:rPr>
           <w:rFonts w:ascii="Arial" w:hAnsi="Arial" w:cs="Arial"/>
         </w:rPr>
@@ -1254,7 +1232,7 @@
                     <pic:cNvPicPr/>
                   </pic:nvPicPr>
                   <pic:blipFill rotWithShape="1">
-                    <a:blip r:embed="rId8" cstate="print">
+                    <a:blip r:embed="rId11" cstate="print">
                       <a:extLst>
                         <a:ext uri="{28A0092B-C50C-407E-A947-70E740481C1C}">
                           <a14:useLocalDpi xmlns:a14="http://schemas.microsoft.com/office/drawing/2010/main" val="0"/>
@@ -1291,6 +1269,7 @@
     <w:p>
       <w:pPr>
         <w:pStyle w:val="Titre2"/>
+        <w:jc w:val="both"/>
         <w:rPr>
           <w:rFonts w:ascii="Arial" w:hAnsi="Arial" w:cs="Arial"/>
           <w:b/>
@@ -1303,76 +1282,87 @@
     </w:p>
     <w:p>
       <w:pPr>
-        <w:rPr>
-          <w:rFonts w:ascii="Arial" w:hAnsi="Arial" w:cs="Arial"/>
-        </w:rPr>
-      </w:pPr>
-    </w:p>
-    <w:p>
-      <w:pPr>
-        <w:rPr>
-          <w:rFonts w:ascii="Arial" w:hAnsi="Arial" w:cs="Arial"/>
-        </w:rPr>
-      </w:pPr>
-    </w:p>
-    <w:p>
-      <w:pPr>
-        <w:rPr>
-          <w:rFonts w:ascii="Arial" w:hAnsi="Arial" w:cs="Arial"/>
-        </w:rPr>
-      </w:pPr>
-    </w:p>
-    <w:p>
-      <w:pPr>
-        <w:rPr>
-          <w:rFonts w:ascii="Arial" w:hAnsi="Arial" w:cs="Arial"/>
-        </w:rPr>
-      </w:pPr>
-    </w:p>
-    <w:p>
-      <w:pPr>
-        <w:rPr>
-          <w:rFonts w:ascii="Arial" w:hAnsi="Arial" w:cs="Arial"/>
-        </w:rPr>
-      </w:pPr>
-    </w:p>
-    <w:p>
-      <w:pPr>
-        <w:rPr>
-          <w:rFonts w:ascii="Arial" w:hAnsi="Arial" w:cs="Arial"/>
-        </w:rPr>
-      </w:pPr>
-    </w:p>
-    <w:p>
-      <w:pPr>
-        <w:rPr>
-          <w:rFonts w:ascii="Arial" w:hAnsi="Arial" w:cs="Arial"/>
-        </w:rPr>
-      </w:pPr>
-    </w:p>
-    <w:p>
-      <w:pPr>
-        <w:rPr>
-          <w:rFonts w:ascii="Arial" w:hAnsi="Arial" w:cs="Arial"/>
-        </w:rPr>
-      </w:pPr>
-    </w:p>
-    <w:p>
-      <w:pPr>
-        <w:rPr>
-          <w:rFonts w:ascii="Arial" w:hAnsi="Arial" w:cs="Arial"/>
-        </w:rPr>
-      </w:pPr>
-    </w:p>
-    <w:p>
-      <w:pPr>
-        <w:rPr>
-          <w:rFonts w:ascii="Arial" w:hAnsi="Arial" w:cs="Arial"/>
-        </w:rPr>
-      </w:pPr>
-    </w:p>
-    <w:p>
-      <w:pPr>
+        <w:jc w:val="both"/>
+        <w:rPr>
+          <w:rFonts w:ascii="Arial" w:hAnsi="Arial" w:cs="Arial"/>
+        </w:rPr>
+      </w:pPr>
+    </w:p>
+    <w:p>
+      <w:pPr>
+        <w:jc w:val="both"/>
+        <w:rPr>
+          <w:rFonts w:ascii="Arial" w:hAnsi="Arial" w:cs="Arial"/>
+        </w:rPr>
+      </w:pPr>
+    </w:p>
+    <w:p>
+      <w:pPr>
+        <w:jc w:val="both"/>
+        <w:rPr>
+          <w:rFonts w:ascii="Arial" w:hAnsi="Arial" w:cs="Arial"/>
+        </w:rPr>
+      </w:pPr>
+    </w:p>
+    <w:p>
+      <w:pPr>
+        <w:jc w:val="both"/>
+        <w:rPr>
+          <w:rFonts w:ascii="Arial" w:hAnsi="Arial" w:cs="Arial"/>
+        </w:rPr>
+      </w:pPr>
+    </w:p>
+    <w:p>
+      <w:pPr>
+        <w:jc w:val="both"/>
+        <w:rPr>
+          <w:rFonts w:ascii="Arial" w:hAnsi="Arial" w:cs="Arial"/>
+        </w:rPr>
+      </w:pPr>
+    </w:p>
+    <w:p>
+      <w:pPr>
+        <w:jc w:val="both"/>
+        <w:rPr>
+          <w:rFonts w:ascii="Arial" w:hAnsi="Arial" w:cs="Arial"/>
+        </w:rPr>
+      </w:pPr>
+    </w:p>
+    <w:p>
+      <w:pPr>
+        <w:jc w:val="both"/>
+        <w:rPr>
+          <w:rFonts w:ascii="Arial" w:hAnsi="Arial" w:cs="Arial"/>
+        </w:rPr>
+      </w:pPr>
+    </w:p>
+    <w:p>
+      <w:pPr>
+        <w:jc w:val="both"/>
+        <w:rPr>
+          <w:rFonts w:ascii="Arial" w:hAnsi="Arial" w:cs="Arial"/>
+        </w:rPr>
+      </w:pPr>
+    </w:p>
+    <w:p>
+      <w:pPr>
+        <w:jc w:val="both"/>
+        <w:rPr>
+          <w:rFonts w:ascii="Arial" w:hAnsi="Arial" w:cs="Arial"/>
+        </w:rPr>
+      </w:pPr>
+    </w:p>
+    <w:p>
+      <w:pPr>
+        <w:jc w:val="both"/>
+        <w:rPr>
+          <w:rFonts w:ascii="Arial" w:hAnsi="Arial" w:cs="Arial"/>
+        </w:rPr>
+      </w:pPr>
+    </w:p>
+    <w:p>
+      <w:pPr>
+        <w:jc w:val="both"/>
         <w:rPr>
           <w:rFonts w:ascii="Arial" w:hAnsi="Arial" w:cs="Arial"/>
         </w:rPr>
@@ -1414,7 +1404,7 @@
                     <pic:cNvPicPr/>
                   </pic:nvPicPr>
                   <pic:blipFill rotWithShape="1">
-                    <a:blip r:embed="rId9" cstate="print">
+                    <a:blip r:embed="rId12" cstate="print">
                       <a:extLst>
                         <a:ext uri="{28A0092B-C50C-407E-A947-70E740481C1C}">
                           <a14:useLocalDpi xmlns:a14="http://schemas.microsoft.com/office/drawing/2010/main" val="0"/>
@@ -1450,87 +1440,112 @@
     </w:p>
     <w:p>
       <w:pPr>
-        <w:rPr>
-          <w:rFonts w:ascii="Arial" w:hAnsi="Arial" w:cs="Arial"/>
-        </w:rPr>
-      </w:pPr>
-    </w:p>
-    <w:p>
-      <w:pPr>
-        <w:rPr>
-          <w:rFonts w:ascii="Arial" w:hAnsi="Arial" w:cs="Arial"/>
-        </w:rPr>
-      </w:pPr>
-    </w:p>
-    <w:p>
-      <w:pPr>
-        <w:rPr>
-          <w:rFonts w:ascii="Arial" w:hAnsi="Arial" w:cs="Arial"/>
-        </w:rPr>
-      </w:pPr>
-    </w:p>
-    <w:p>
-      <w:pPr>
-        <w:rPr>
-          <w:rFonts w:ascii="Arial" w:hAnsi="Arial" w:cs="Arial"/>
-        </w:rPr>
-      </w:pPr>
-    </w:p>
-    <w:p>
-      <w:pPr>
-        <w:rPr>
-          <w:rFonts w:ascii="Arial" w:hAnsi="Arial" w:cs="Arial"/>
-        </w:rPr>
-      </w:pPr>
-    </w:p>
-    <w:p>
-      <w:pPr>
-        <w:rPr>
-          <w:rFonts w:ascii="Arial" w:hAnsi="Arial" w:cs="Arial"/>
-        </w:rPr>
-      </w:pPr>
-    </w:p>
-    <w:p>
-      <w:pPr>
-        <w:rPr>
-          <w:rFonts w:ascii="Arial" w:hAnsi="Arial" w:cs="Arial"/>
-        </w:rPr>
-      </w:pPr>
-    </w:p>
-    <w:p>
-      <w:pPr>
-        <w:rPr>
-          <w:rFonts w:ascii="Arial" w:hAnsi="Arial" w:cs="Arial"/>
-        </w:rPr>
-      </w:pPr>
-    </w:p>
-    <w:p>
-      <w:pPr>
-        <w:rPr>
-          <w:rFonts w:ascii="Arial" w:hAnsi="Arial" w:cs="Arial"/>
-        </w:rPr>
-      </w:pPr>
-    </w:p>
-    <w:p>
-      <w:pPr>
-        <w:rPr>
-          <w:rFonts w:ascii="Arial" w:hAnsi="Arial" w:cs="Arial"/>
-        </w:rPr>
-      </w:pPr>
-    </w:p>
-    <w:p>
-      <w:pPr>
-        <w:rPr>
-          <w:rFonts w:ascii="Arial" w:hAnsi="Arial" w:cs="Arial"/>
-        </w:rPr>
-      </w:pPr>
-    </w:p>
-    <w:p>
-      <w:pPr>
-        <w:rPr>
-          <w:rFonts w:ascii="Arial" w:hAnsi="Arial" w:cs="Arial"/>
-        </w:rPr>
-      </w:pPr>
+        <w:jc w:val="both"/>
+        <w:rPr>
+          <w:rFonts w:ascii="Arial" w:hAnsi="Arial" w:cs="Arial"/>
+        </w:rPr>
+      </w:pPr>
+    </w:p>
+    <w:p>
+      <w:pPr>
+        <w:jc w:val="both"/>
+        <w:rPr>
+          <w:rFonts w:ascii="Arial" w:hAnsi="Arial" w:cs="Arial"/>
+        </w:rPr>
+      </w:pPr>
+    </w:p>
+    <w:p>
+      <w:pPr>
+        <w:jc w:val="both"/>
+        <w:rPr>
+          <w:rFonts w:ascii="Arial" w:hAnsi="Arial" w:cs="Arial"/>
+        </w:rPr>
+      </w:pPr>
+    </w:p>
+    <w:p>
+      <w:pPr>
+        <w:jc w:val="both"/>
+        <w:rPr>
+          <w:rFonts w:ascii="Arial" w:hAnsi="Arial" w:cs="Arial"/>
+        </w:rPr>
+      </w:pPr>
+    </w:p>
+    <w:p>
+      <w:pPr>
+        <w:jc w:val="both"/>
+        <w:rPr>
+          <w:rFonts w:ascii="Arial" w:hAnsi="Arial" w:cs="Arial"/>
+        </w:rPr>
+      </w:pPr>
+    </w:p>
+    <w:p>
+      <w:pPr>
+        <w:jc w:val="both"/>
+        <w:rPr>
+          <w:rFonts w:ascii="Arial" w:hAnsi="Arial" w:cs="Arial"/>
+        </w:rPr>
+      </w:pPr>
+    </w:p>
+    <w:p>
+      <w:pPr>
+        <w:jc w:val="both"/>
+        <w:rPr>
+          <w:rFonts w:ascii="Arial" w:hAnsi="Arial" w:cs="Arial"/>
+        </w:rPr>
+      </w:pPr>
+    </w:p>
+    <w:p>
+      <w:pPr>
+        <w:jc w:val="both"/>
+        <w:rPr>
+          <w:rFonts w:ascii="Arial" w:hAnsi="Arial" w:cs="Arial"/>
+        </w:rPr>
+      </w:pPr>
+    </w:p>
+    <w:p>
+      <w:pPr>
+        <w:jc w:val="both"/>
+        <w:rPr>
+          <w:rFonts w:ascii="Arial" w:hAnsi="Arial" w:cs="Arial"/>
+        </w:rPr>
+      </w:pPr>
+    </w:p>
+    <w:p>
+      <w:pPr>
+        <w:jc w:val="both"/>
+        <w:rPr>
+          <w:rFonts w:ascii="Arial" w:hAnsi="Arial" w:cs="Arial"/>
+        </w:rPr>
+      </w:pPr>
+    </w:p>
+    <w:p>
+      <w:pPr>
+        <w:jc w:val="both"/>
+        <w:rPr>
+          <w:rFonts w:ascii="Arial" w:hAnsi="Arial" w:cs="Arial"/>
+        </w:rPr>
+      </w:pPr>
+    </w:p>
+    <w:p>
+      <w:pPr>
+        <w:rPr>
+          <w:rFonts w:ascii="Arial" w:eastAsiaTheme="majorEastAsia" w:hAnsi="Arial" w:cs="Arial"/>
+          <w:i/>
+          <w:iCs/>
+          <w:sz w:val="32"/>
+          <w:szCs w:val="32"/>
+          <w:u w:val="single"/>
+        </w:rPr>
+      </w:pPr>
+      <w:r>
+        <w:rPr>
+          <w:rFonts w:ascii="Arial" w:hAnsi="Arial" w:cs="Arial"/>
+          <w:i/>
+          <w:iCs/>
+          <w:u w:val="single"/>
+        </w:rPr>
+        <w:br w:type="page"/>
+      </w:r>
     </w:p>
     <w:p>
       <w:pPr>
@@ -1556,10 +1571,15 @@
         <w:t>Utilisation côté secrétariat</w:t>
       </w:r>
     </w:p>
-    <w:p/>
+    <w:p>
+      <w:pPr>
+        <w:jc w:val="both"/>
+      </w:pPr>
+    </w:p>
     <w:p>
       <w:pPr>
         <w:pStyle w:val="Titre2"/>
+        <w:jc w:val="both"/>
         <w:rPr>
           <w:rFonts w:ascii="Arial" w:hAnsi="Arial" w:cs="Arial"/>
           <w:b/>
@@ -1581,8 +1601,10 @@
         <w:t xml:space="preserve">Description </w:t>
       </w:r>
     </w:p>
-    <w:p>
-      <w:pPr>
+    <w:p/>
+    <w:p>
+      <w:pPr>
+        <w:jc w:val="both"/>
         <w:rPr>
           <w:rFonts w:ascii="Arial" w:hAnsi="Arial" w:cs="Arial"/>
         </w:rPr>
@@ -1604,11 +1626,24 @@
         <w:rPr>
           <w:rFonts w:ascii="Arial" w:hAnsi="Arial" w:cs="Arial"/>
         </w:rPr>
-        <w:t xml:space="preserve"> ou à la comptabilité. Le secrétariat a aussi l’opportunité de modifier ces horaires à la demande du salarié lorsque le salarié a commis une erreur lors de la saisie. </w:t>
-      </w:r>
-    </w:p>
-    <w:p>
-      <w:pPr>
+        <w:t xml:space="preserve"> ou à la comptabilité. </w:t>
+      </w:r>
+      <w:r>
+        <w:rPr>
+          <w:rFonts w:ascii="Arial" w:hAnsi="Arial" w:cs="Arial"/>
+        </w:rPr>
+        <w:br/>
+      </w:r>
+      <w:r>
+        <w:rPr>
+          <w:rFonts w:ascii="Arial" w:hAnsi="Arial" w:cs="Arial"/>
+        </w:rPr>
+        <w:t xml:space="preserve">Le secrétariat a aussi l’opportunité de modifier ces horaires à la demande du salarié lorsque le salarié a commis une erreur lors de la saisie. </w:t>
+      </w:r>
+    </w:p>
+    <w:p>
+      <w:pPr>
+        <w:jc w:val="both"/>
         <w:rPr>
           <w:rFonts w:ascii="Arial" w:hAnsi="Arial" w:cs="Arial"/>
         </w:rPr>
@@ -1623,182 +1658,29 @@
     </w:p>
     <w:p>
       <w:pPr>
-        <w:rPr>
-          <w:rFonts w:ascii="Arial" w:hAnsi="Arial" w:cs="Arial"/>
-        </w:rPr>
-      </w:pPr>
-    </w:p>
-    <w:p>
-      <w:pPr>
-        <w:rPr>
-          <w:rFonts w:ascii="Arial" w:hAnsi="Arial" w:cs="Arial"/>
-        </w:rPr>
-      </w:pPr>
-    </w:p>
-    <w:p>
-      <w:pPr>
-        <w:rPr>
-          <w:rFonts w:ascii="Arial" w:hAnsi="Arial" w:cs="Arial"/>
-        </w:rPr>
-      </w:pPr>
-    </w:p>
-    <w:p>
-      <w:pPr>
-        <w:rPr>
-          <w:rFonts w:ascii="Arial" w:hAnsi="Arial" w:cs="Arial"/>
-        </w:rPr>
-      </w:pPr>
-    </w:p>
-    <w:p>
-      <w:pPr>
-        <w:rPr>
-          <w:rFonts w:ascii="Arial" w:hAnsi="Arial" w:cs="Arial"/>
-        </w:rPr>
-      </w:pPr>
-    </w:p>
-    <w:p>
-      <w:pPr>
-        <w:rPr>
-          <w:rFonts w:ascii="Arial" w:hAnsi="Arial" w:cs="Arial"/>
-        </w:rPr>
-      </w:pPr>
-    </w:p>
-    <w:p>
-      <w:pPr>
-        <w:rPr>
-          <w:rFonts w:ascii="Arial" w:hAnsi="Arial" w:cs="Arial"/>
-        </w:rPr>
-      </w:pPr>
-    </w:p>
-    <w:p>
-      <w:pPr>
-        <w:rPr>
-          <w:rFonts w:ascii="Arial" w:hAnsi="Arial" w:cs="Arial"/>
-        </w:rPr>
-      </w:pPr>
-    </w:p>
-    <w:p>
-      <w:pPr>
-        <w:rPr>
-          <w:rFonts w:ascii="Arial" w:hAnsi="Arial" w:cs="Arial"/>
-        </w:rPr>
-      </w:pPr>
-    </w:p>
-    <w:p>
-      <w:pPr>
-        <w:rPr>
-          <w:rFonts w:ascii="Arial" w:hAnsi="Arial" w:cs="Arial"/>
-        </w:rPr>
-      </w:pPr>
-    </w:p>
-    <w:p>
-      <w:pPr>
-        <w:rPr>
-          <w:rFonts w:ascii="Arial" w:hAnsi="Arial" w:cs="Arial"/>
-        </w:rPr>
-      </w:pPr>
-    </w:p>
-    <w:p>
-      <w:pPr>
-        <w:rPr>
-          <w:rFonts w:ascii="Arial" w:hAnsi="Arial" w:cs="Arial"/>
-        </w:rPr>
-      </w:pPr>
-    </w:p>
-    <w:p>
-      <w:pPr>
-        <w:rPr>
-          <w:rFonts w:ascii="Arial" w:hAnsi="Arial" w:cs="Arial"/>
-        </w:rPr>
-      </w:pPr>
-    </w:p>
-    <w:p>
-      <w:pPr>
-        <w:rPr>
-          <w:rFonts w:ascii="Arial" w:hAnsi="Arial" w:cs="Arial"/>
-        </w:rPr>
-      </w:pPr>
-    </w:p>
-    <w:p>
-      <w:pPr>
-        <w:rPr>
-          <w:rFonts w:ascii="Arial" w:hAnsi="Arial" w:cs="Arial"/>
-        </w:rPr>
-      </w:pPr>
-    </w:p>
-    <w:p>
-      <w:pPr>
-        <w:rPr>
-          <w:rFonts w:ascii="Arial" w:hAnsi="Arial" w:cs="Arial"/>
-        </w:rPr>
-      </w:pPr>
-    </w:p>
-    <w:p>
-      <w:pPr>
-        <w:rPr>
-          <w:rFonts w:ascii="Arial" w:hAnsi="Arial" w:cs="Arial"/>
-        </w:rPr>
-      </w:pPr>
-    </w:p>
-    <w:p>
-      <w:pPr>
-        <w:rPr>
-          <w:rFonts w:ascii="Arial" w:hAnsi="Arial" w:cs="Arial"/>
-        </w:rPr>
-      </w:pPr>
-    </w:p>
-    <w:p>
-      <w:pPr>
-        <w:rPr>
-          <w:rFonts w:ascii="Arial" w:hAnsi="Arial" w:cs="Arial"/>
-        </w:rPr>
-      </w:pPr>
-    </w:p>
-    <w:p>
-      <w:pPr>
-        <w:rPr>
-          <w:rFonts w:ascii="Arial" w:hAnsi="Arial" w:cs="Arial"/>
-        </w:rPr>
-      </w:pPr>
-    </w:p>
-    <w:p>
-      <w:pPr>
-        <w:rPr>
-          <w:rFonts w:ascii="Arial" w:hAnsi="Arial" w:cs="Arial"/>
-        </w:rPr>
-      </w:pPr>
-    </w:p>
-    <w:p>
-      <w:pPr>
-        <w:rPr>
-          <w:rFonts w:ascii="Arial" w:hAnsi="Arial" w:cs="Arial"/>
-        </w:rPr>
-      </w:pPr>
-    </w:p>
-    <w:p>
-      <w:pPr>
-        <w:rPr>
-          <w:rFonts w:ascii="Arial" w:hAnsi="Arial" w:cs="Arial"/>
-        </w:rPr>
-      </w:pPr>
-    </w:p>
-    <w:p>
-      <w:pPr>
-        <w:rPr>
-          <w:rFonts w:ascii="Arial" w:hAnsi="Arial" w:cs="Arial"/>
-        </w:rPr>
-      </w:pPr>
-    </w:p>
-    <w:p>
-      <w:pPr>
-        <w:rPr>
-          <w:rFonts w:ascii="Arial" w:hAnsi="Arial" w:cs="Arial"/>
-        </w:rPr>
-      </w:pPr>
+        <w:jc w:val="both"/>
+        <w:rPr>
+          <w:rFonts w:ascii="Arial" w:hAnsi="Arial" w:cs="Arial"/>
+        </w:rPr>
+      </w:pPr>
+    </w:p>
+    <w:p>
+      <w:pPr>
+        <w:rPr>
+          <w:rFonts w:ascii="Arial" w:hAnsi="Arial" w:cs="Arial"/>
+        </w:rPr>
+      </w:pPr>
+      <w:r>
+        <w:rPr>
+          <w:rFonts w:ascii="Arial" w:hAnsi="Arial" w:cs="Arial"/>
+        </w:rPr>
+        <w:br w:type="page"/>
+      </w:r>
     </w:p>
     <w:p>
       <w:pPr>
         <w:pStyle w:val="Titre2"/>
+        <w:jc w:val="both"/>
         <w:rPr>
           <w:rFonts w:ascii="Arial" w:hAnsi="Arial" w:cs="Arial"/>
           <w:b/>
@@ -1821,10 +1703,15 @@
         <w:t xml:space="preserve">Flot d’évènements </w:t>
       </w:r>
     </w:p>
-    <w:p/>
+    <w:p>
+      <w:pPr>
+        <w:jc w:val="both"/>
+      </w:pPr>
+    </w:p>
     <w:p>
       <w:pPr>
         <w:pStyle w:val="Titre2"/>
+        <w:jc w:val="both"/>
         <w:rPr>
           <w:rFonts w:ascii="Arial" w:hAnsi="Arial" w:cs="Arial"/>
           <w:i/>
@@ -1842,7 +1729,6 @@
         <w:t xml:space="preserve">A – Flot de base </w:t>
       </w:r>
     </w:p>
-    <w:p/>
     <w:p>
       <w:pPr>
         <w:pStyle w:val="Titre3"/>
@@ -1856,23 +1742,32 @@
           <w:tab w:val="num" w:pos="720"/>
         </w:tabs>
         <w:spacing w:before="240" w:after="60" w:line="240" w:lineRule="auto"/>
-        <w:ind w:left="720"/>
-        <w:jc w:val="both"/>
-        <w:rPr>
-          <w:rFonts w:ascii="Arial" w:hAnsi="Arial" w:cs="Arial"/>
-          <w:color w:val="auto"/>
-          <w:sz w:val="22"/>
-          <w:szCs w:val="22"/>
-        </w:rPr>
-      </w:pPr>
-      <w:r>
-        <w:rPr>
-          <w:rFonts w:ascii="Arial" w:hAnsi="Arial" w:cs="Arial"/>
-          <w:color w:val="auto"/>
-          <w:sz w:val="22"/>
-          <w:szCs w:val="22"/>
-        </w:rPr>
-        <w:t>Les informations nécessaires au bon fonctionnement du cas d’utilisation sont chargées par le système.</w:t>
+        <w:ind w:left="714" w:hanging="357"/>
+        <w:jc w:val="both"/>
+        <w:rPr>
+          <w:rFonts w:ascii="Arial" w:hAnsi="Arial" w:cs="Arial"/>
+          <w:color w:val="auto"/>
+          <w:sz w:val="22"/>
+          <w:szCs w:val="22"/>
+        </w:rPr>
+      </w:pPr>
+      <w:r>
+        <w:rPr>
+          <w:rFonts w:ascii="Arial" w:hAnsi="Arial" w:cs="Arial"/>
+          <w:color w:val="auto"/>
+          <w:sz w:val="22"/>
+          <w:szCs w:val="22"/>
+        </w:rPr>
+        <w:t>Les informations nécessaires au bon fonctionnement du cas d’utilisation sont chargées par le système</w:t>
+      </w:r>
+      <w:r>
+        <w:rPr>
+          <w:rFonts w:ascii="Arial" w:hAnsi="Arial" w:cs="Arial"/>
+          <w:color w:val="auto"/>
+          <w:sz w:val="22"/>
+          <w:szCs w:val="22"/>
+        </w:rPr>
+        <w:t>,</w:t>
       </w:r>
     </w:p>
     <w:p>
@@ -1883,8 +1778,12 @@
           <w:ilvl w:val="0"/>
           <w:numId w:val="10"/>
         </w:numPr>
-        <w:spacing w:before="240" w:after="60" w:line="240" w:lineRule="auto"/>
-        <w:ind w:left="720"/>
+        <w:tabs>
+          <w:tab w:val="clear" w:pos="360"/>
+          <w:tab w:val="num" w:pos="720"/>
+        </w:tabs>
+        <w:spacing w:before="0" w:after="60" w:line="240" w:lineRule="auto"/>
+        <w:ind w:left="714" w:hanging="357"/>
         <w:jc w:val="both"/>
         <w:rPr>
           <w:rFonts w:ascii="Arial" w:hAnsi="Arial" w:cs="Arial"/>
@@ -1918,70 +1817,16 @@
           <w:sz w:val="22"/>
           <w:szCs w:val="22"/>
         </w:rPr>
-        <w:t>om</w:t>
-      </w:r>
-      <w:r>
-        <w:rPr>
-          <w:rFonts w:ascii="Arial" w:hAnsi="Arial" w:cs="Arial"/>
-          <w:color w:val="auto"/>
-          <w:sz w:val="22"/>
-          <w:szCs w:val="22"/>
-        </w:rPr>
-        <w:t>s</w:t>
-      </w:r>
-      <w:r>
-        <w:rPr>
-          <w:rFonts w:ascii="Arial" w:hAnsi="Arial" w:cs="Arial"/>
-          <w:color w:val="auto"/>
-          <w:sz w:val="22"/>
-          <w:szCs w:val="22"/>
-        </w:rPr>
-        <w:t xml:space="preserve"> de</w:t>
-      </w:r>
-      <w:r>
-        <w:rPr>
-          <w:rFonts w:ascii="Arial" w:hAnsi="Arial" w:cs="Arial"/>
-          <w:color w:val="auto"/>
-          <w:sz w:val="22"/>
-          <w:szCs w:val="22"/>
-        </w:rPr>
-        <w:t>s</w:t>
-      </w:r>
-      <w:r>
-        <w:rPr>
-          <w:rFonts w:ascii="Arial" w:hAnsi="Arial" w:cs="Arial"/>
-          <w:color w:val="auto"/>
-          <w:sz w:val="22"/>
-          <w:szCs w:val="22"/>
-        </w:rPr>
-        <w:t xml:space="preserve"> utilisateur</w:t>
-      </w:r>
-      <w:r>
-        <w:rPr>
-          <w:rFonts w:ascii="Arial" w:hAnsi="Arial" w:cs="Arial"/>
-          <w:color w:val="auto"/>
-          <w:sz w:val="22"/>
-          <w:szCs w:val="22"/>
-        </w:rPr>
-        <w:t>s</w:t>
-      </w:r>
-      <w:r>
-        <w:rPr>
-          <w:rFonts w:ascii="Arial" w:hAnsi="Arial" w:cs="Arial"/>
-          <w:color w:val="auto"/>
-          <w:sz w:val="22"/>
-          <w:szCs w:val="22"/>
-        </w:rPr>
-        <w:t>, date du jour…)</w:t>
-      </w:r>
-      <w:r>
-        <w:rPr>
-          <w:rFonts w:ascii="Arial" w:hAnsi="Arial" w:cs="Arial"/>
-          <w:color w:val="auto"/>
-          <w:sz w:val="22"/>
-          <w:szCs w:val="22"/>
-        </w:rPr>
-        <w:t>.</w:t>
+        <w:t>oms des utilisateurs, date du jour…)</w:t>
+      </w:r>
+      <w:r>
+        <w:rPr>
+          <w:rFonts w:ascii="Arial" w:hAnsi="Arial" w:cs="Arial"/>
+          <w:color w:val="auto"/>
+          <w:sz w:val="22"/>
+          <w:szCs w:val="22"/>
+        </w:rPr>
+        <w:t>,</w:t>
       </w:r>
     </w:p>
     <w:p>
@@ -1996,9 +1841,7 @@
           <w:tab w:val="num" w:pos="720"/>
         </w:tabs>
         <w:ind w:left="720"/>
-        <w:rPr>
-          <w:rFonts w:ascii="Arial" w:hAnsi="Arial" w:cs="Arial"/>
-        </w:rPr>
+        <w:jc w:val="both"/>
       </w:pPr>
       <w:r>
         <w:rPr>
@@ -2010,13 +1853,7 @@
         <w:rPr>
           <w:rFonts w:ascii="Arial" w:hAnsi="Arial" w:cs="Arial"/>
         </w:rPr>
-        <w:t>.</w:t>
-      </w:r>
-      <w:r>
-        <w:rPr>
-          <w:rFonts w:ascii="Arial" w:hAnsi="Arial" w:cs="Arial"/>
-        </w:rPr>
-        <w:t xml:space="preserve"> </w:t>
+        <w:t>,</w:t>
       </w:r>
     </w:p>
     <w:p>
@@ -2031,18 +1868,37 @@
           <w:tab w:val="num" w:pos="720"/>
         </w:tabs>
         <w:ind w:left="720"/>
-      </w:pPr>
-      <w:r>
-        <w:rPr>
-          <w:rFonts w:ascii="Arial" w:hAnsi="Arial" w:cs="Arial"/>
-        </w:rPr>
-        <w:t xml:space="preserve">Si l’utilisateur souhaite avoir plus de détails sur un salarié, il clique sur </w:t>
-      </w:r>
-      <w:r>
-        <w:rPr>
-          <w:rFonts w:ascii="Arial" w:hAnsi="Arial" w:cs="Arial"/>
-        </w:rPr>
-        <w:t>modifier.</w:t>
+        <w:jc w:val="both"/>
+      </w:pPr>
+      <w:r>
+        <w:rPr>
+          <w:rFonts w:ascii="Arial" w:hAnsi="Arial" w:cs="Arial"/>
+        </w:rPr>
+        <w:t>S</w:t>
+      </w:r>
+      <w:r>
+        <w:rPr>
+          <w:rFonts w:ascii="Arial" w:hAnsi="Arial" w:cs="Arial"/>
+        </w:rPr>
+        <w:t xml:space="preserve">i l’utilisateur souhaite avoir plus de détails sur un salarié, il clique sur </w:t>
+      </w:r>
+      <w:r>
+        <w:rPr>
+          <w:rFonts w:ascii="Arial" w:hAnsi="Arial" w:cs="Arial"/>
+        </w:rPr>
+        <w:t>« </w:t>
+      </w:r>
+      <w:r>
+        <w:rPr>
+          <w:rFonts w:ascii="Arial" w:hAnsi="Arial" w:cs="Arial"/>
+        </w:rPr>
+        <w:t>modifier</w:t>
+      </w:r>
+      <w:r>
+        <w:rPr>
+          <w:rFonts w:ascii="Arial" w:hAnsi="Arial" w:cs="Arial"/>
+        </w:rPr>
+        <w:t> »,</w:t>
       </w:r>
     </w:p>
     <w:p>
@@ -2057,6 +1913,7 @@
           <w:tab w:val="num" w:pos="720"/>
         </w:tabs>
         <w:ind w:left="720"/>
+        <w:jc w:val="both"/>
       </w:pPr>
       <w:r>
         <w:rPr>
@@ -2068,7 +1925,7 @@
         <w:rPr>
           <w:rFonts w:ascii="Arial" w:hAnsi="Arial" w:cs="Arial"/>
         </w:rPr>
-        <w:t>.</w:t>
+        <w:t>,</w:t>
       </w:r>
     </w:p>
     <w:p>
@@ -2083,6 +1940,7 @@
           <w:tab w:val="num" w:pos="720"/>
         </w:tabs>
         <w:ind w:left="720"/>
+        <w:jc w:val="both"/>
       </w:pPr>
       <w:r>
         <w:rPr>
@@ -2118,24 +1976,18 @@
         <w:rPr>
           <w:rFonts w:ascii="Arial" w:hAnsi="Arial" w:cs="Arial"/>
         </w:rPr>
+        <w:t xml:space="preserve"> afin de revenir à la liste</w:t>
+      </w:r>
+      <w:r>
+        <w:rPr>
+          <w:rFonts w:ascii="Arial" w:hAnsi="Arial" w:cs="Arial"/>
+        </w:rPr>
         <w:t xml:space="preserve"> </w:t>
       </w:r>
       <w:r>
         <w:rPr>
           <w:rFonts w:ascii="Arial" w:hAnsi="Arial" w:cs="Arial"/>
         </w:rPr>
-        <w:t>afin de revenir à la liste</w:t>
-      </w:r>
-      <w:r>
-        <w:rPr>
-          <w:rFonts w:ascii="Arial" w:hAnsi="Arial" w:cs="Arial"/>
-        </w:rPr>
-        <w:t xml:space="preserve"> </w:t>
-      </w:r>
-      <w:r>
-        <w:rPr>
-          <w:rFonts w:ascii="Arial" w:hAnsi="Arial" w:cs="Arial"/>
-        </w:rPr>
         <w:t xml:space="preserve">ou « valider » si des modifications ont été </w:t>
       </w:r>
       <w:r>
@@ -2148,7 +2000,7 @@
         <w:rPr>
           <w:rFonts w:ascii="Arial" w:hAnsi="Arial" w:cs="Arial"/>
         </w:rPr>
-        <w:t>.</w:t>
+        <w:t>,</w:t>
       </w:r>
     </w:p>
     <w:p>
@@ -2163,19 +2015,40 @@
           <w:tab w:val="num" w:pos="720"/>
         </w:tabs>
         <w:ind w:left="720"/>
+        <w:jc w:val="both"/>
+      </w:pPr>
+      <w:r>
+        <w:rPr>
+          <w:rFonts w:ascii="Arial" w:hAnsi="Arial" w:cs="Arial"/>
+        </w:rPr>
+        <w:t>Retour au point 3 du flot de base</w:t>
+      </w:r>
+      <w:r>
+        <w:rPr>
+          <w:rFonts w:ascii="Arial" w:hAnsi="Arial" w:cs="Arial"/>
+        </w:rPr>
+        <w:t>.</w:t>
+      </w:r>
+    </w:p>
+    <w:p>
+      <w:pPr>
+        <w:tabs>
+          <w:tab w:val="num" w:pos="720"/>
+        </w:tabs>
+        <w:jc w:val="both"/>
       </w:pPr>
       <w:r>
         <w:rPr>
           <w:noProof/>
         </w:rPr>
         <w:drawing>
-          <wp:anchor distT="0" distB="0" distL="114300" distR="114300" simplePos="0" relativeHeight="251677696" behindDoc="1" locked="0" layoutInCell="1" allowOverlap="1" wp14:anchorId="3ABFDF35" wp14:editId="252E876D">
+          <wp:anchor distT="0" distB="0" distL="114300" distR="114300" simplePos="0" relativeHeight="251677696" behindDoc="1" locked="0" layoutInCell="1" allowOverlap="1" wp14:anchorId="3ABFDF35" wp14:editId="2DB48DAE">
             <wp:simplePos x="0" y="0"/>
             <wp:positionH relativeFrom="margin">
               <wp:align>center</wp:align>
             </wp:positionH>
             <wp:positionV relativeFrom="paragraph">
-              <wp:posOffset>243205</wp:posOffset>
+              <wp:posOffset>156845</wp:posOffset>
             </wp:positionV>
             <wp:extent cx="4762500" cy="2849880"/>
             <wp:effectExtent l="0" t="0" r="0" b="7620"/>
@@ -2200,7 +2073,7 @@
                     <pic:cNvPicPr/>
                   </pic:nvPicPr>
                   <pic:blipFill rotWithShape="1">
-                    <a:blip r:embed="rId10" cstate="print">
+                    <a:blip r:embed="rId13" cstate="print">
                       <a:extLst>
                         <a:ext uri="{28A0092B-C50C-407E-A947-70E740481C1C}">
                           <a14:useLocalDpi xmlns:a14="http://schemas.microsoft.com/office/drawing/2010/main" val="0"/>
@@ -2233,24 +2106,13 @@
           </wp:anchor>
         </w:drawing>
       </w:r>
-      <w:r>
-        <w:rPr>
-          <w:rFonts w:ascii="Arial" w:hAnsi="Arial" w:cs="Arial"/>
-        </w:rPr>
-        <w:t>Retour au point 3 du flot de base</w:t>
-      </w:r>
-      <w:r>
-        <w:rPr>
-          <w:rFonts w:ascii="Arial" w:hAnsi="Arial" w:cs="Arial"/>
-        </w:rPr>
-        <w:t>.</w:t>
-      </w:r>
     </w:p>
     <w:p>
       <w:pPr>
         <w:tabs>
           <w:tab w:val="num" w:pos="720"/>
         </w:tabs>
+        <w:jc w:val="both"/>
       </w:pPr>
     </w:p>
     <w:p>
@@ -2258,6 +2120,7 @@
         <w:tabs>
           <w:tab w:val="num" w:pos="720"/>
         </w:tabs>
+        <w:jc w:val="both"/>
       </w:pPr>
     </w:p>
     <w:p>
@@ -2265,6 +2128,7 @@
         <w:tabs>
           <w:tab w:val="num" w:pos="720"/>
         </w:tabs>
+        <w:jc w:val="both"/>
       </w:pPr>
     </w:p>
     <w:p>
@@ -2272,6 +2136,7 @@
         <w:tabs>
           <w:tab w:val="num" w:pos="720"/>
         </w:tabs>
+        <w:jc w:val="both"/>
       </w:pPr>
     </w:p>
     <w:p>
@@ -2279,6 +2144,7 @@
         <w:tabs>
           <w:tab w:val="num" w:pos="720"/>
         </w:tabs>
+        <w:jc w:val="both"/>
       </w:pPr>
     </w:p>
     <w:p>
@@ -2286,6 +2152,7 @@
         <w:tabs>
           <w:tab w:val="num" w:pos="720"/>
         </w:tabs>
+        <w:jc w:val="both"/>
       </w:pPr>
     </w:p>
     <w:p>
@@ -2293,6 +2160,7 @@
         <w:tabs>
           <w:tab w:val="num" w:pos="720"/>
         </w:tabs>
+        <w:jc w:val="both"/>
       </w:pPr>
     </w:p>
     <w:p>
@@ -2300,6 +2168,7 @@
         <w:tabs>
           <w:tab w:val="num" w:pos="720"/>
         </w:tabs>
+        <w:jc w:val="both"/>
       </w:pPr>
     </w:p>
     <w:p>
@@ -2307,6 +2176,7 @@
         <w:tabs>
           <w:tab w:val="num" w:pos="720"/>
         </w:tabs>
+        <w:jc w:val="both"/>
       </w:pPr>
     </w:p>
     <w:p>
@@ -2314,6 +2184,7 @@
         <w:tabs>
           <w:tab w:val="num" w:pos="720"/>
         </w:tabs>
+        <w:jc w:val="both"/>
       </w:pPr>
     </w:p>
     <w:p>
@@ -2321,19 +2192,20 @@
         <w:tabs>
           <w:tab w:val="num" w:pos="720"/>
         </w:tabs>
+        <w:jc w:val="both"/>
       </w:pPr>
       <w:r>
         <w:rPr>
           <w:noProof/>
         </w:rPr>
         <w:drawing>
-          <wp:anchor distT="0" distB="0" distL="114300" distR="114300" simplePos="0" relativeHeight="251676672" behindDoc="1" locked="0" layoutInCell="1" allowOverlap="1" wp14:anchorId="3C901848" wp14:editId="6A5DA4A6">
+          <wp:anchor distT="0" distB="0" distL="114300" distR="114300" simplePos="0" relativeHeight="251676672" behindDoc="1" locked="0" layoutInCell="1" allowOverlap="1" wp14:anchorId="3C901848" wp14:editId="24BC081B">
             <wp:simplePos x="0" y="0"/>
             <wp:positionH relativeFrom="margin">
               <wp:align>center</wp:align>
             </wp:positionH>
             <wp:positionV relativeFrom="paragraph">
-              <wp:posOffset>95250</wp:posOffset>
+              <wp:posOffset>133985</wp:posOffset>
             </wp:positionV>
             <wp:extent cx="4770120" cy="2826385"/>
             <wp:effectExtent l="0" t="0" r="0" b="0"/>
@@ -2358,7 +2230,7 @@
                     <pic:cNvPicPr/>
                   </pic:nvPicPr>
                   <pic:blipFill rotWithShape="1">
-                    <a:blip r:embed="rId11" cstate="print">
+                    <a:blip r:embed="rId14" cstate="print">
                       <a:extLst>
                         <a:ext uri="{28A0092B-C50C-407E-A947-70E740481C1C}">
                           <a14:useLocalDpi xmlns:a14="http://schemas.microsoft.com/office/drawing/2010/main" val="0"/>
@@ -2403,6 +2275,7 @@
         <w:tabs>
           <w:tab w:val="num" w:pos="720"/>
         </w:tabs>
+        <w:jc w:val="both"/>
       </w:pPr>
     </w:p>
     <w:p>
@@ -2410,6 +2283,10 @@
         <w:tabs>
           <w:tab w:val="num" w:pos="720"/>
         </w:tabs>
+        <w:jc w:val="both"/>
+        <w:rPr>
+          <w:noProof/>
+        </w:rPr>
       </w:pPr>
     </w:p>
     <w:p>
@@ -2417,6 +2294,7 @@
         <w:tabs>
           <w:tab w:val="num" w:pos="720"/>
         </w:tabs>
+        <w:jc w:val="both"/>
         <w:rPr>
           <w:noProof/>
         </w:rPr>
@@ -2427,6 +2305,7 @@
         <w:tabs>
           <w:tab w:val="num" w:pos="720"/>
         </w:tabs>
+        <w:jc w:val="both"/>
         <w:rPr>
           <w:noProof/>
         </w:rPr>
@@ -2437,6 +2316,7 @@
         <w:tabs>
           <w:tab w:val="num" w:pos="720"/>
         </w:tabs>
+        <w:jc w:val="both"/>
         <w:rPr>
           <w:noProof/>
         </w:rPr>
@@ -2447,6 +2327,7 @@
         <w:tabs>
           <w:tab w:val="num" w:pos="720"/>
         </w:tabs>
+        <w:jc w:val="both"/>
         <w:rPr>
           <w:noProof/>
         </w:rPr>
@@ -2457,21 +2338,13 @@
         <w:tabs>
           <w:tab w:val="num" w:pos="720"/>
         </w:tabs>
-        <w:rPr>
-          <w:noProof/>
-        </w:rPr>
-      </w:pPr>
-    </w:p>
-    <w:p>
-      <w:pPr>
-        <w:tabs>
-          <w:tab w:val="num" w:pos="720"/>
-        </w:tabs>
+        <w:jc w:val="both"/>
       </w:pPr>
     </w:p>
     <w:p>
       <w:pPr>
         <w:pStyle w:val="Titre2"/>
+        <w:jc w:val="both"/>
         <w:rPr>
           <w:rFonts w:ascii="Arial" w:hAnsi="Arial" w:cs="Arial"/>
           <w:i/>
@@ -2529,6 +2402,7 @@
     <w:p>
       <w:pPr>
         <w:pStyle w:val="Titre2"/>
+        <w:jc w:val="both"/>
         <w:rPr>
           <w:rFonts w:ascii="Arial" w:hAnsi="Arial" w:cs="Arial"/>
           <w:i/>
@@ -2544,6 +2418,7 @@
           <w:ilvl w:val="0"/>
           <w:numId w:val="13"/>
         </w:numPr>
+        <w:jc w:val="both"/>
         <w:rPr>
           <w:rFonts w:ascii="Arial" w:hAnsi="Arial" w:cs="Arial"/>
           <w:i/>
@@ -2607,7 +2482,25 @@
           <w:sz w:val="22"/>
           <w:szCs w:val="22"/>
         </w:rPr>
-        <w:t xml:space="preserve">Les informations nécessaires au bon fonctionnement du cas d’utilisation sont recherchées afin de les charger. </w:t>
+        <w:t>Les informations nécessaires au bon fonctionnement du cas d’utilisation sont recherchées afin de les charger</w:t>
+      </w:r>
+      <w:r>
+        <w:rPr>
+          <w:rFonts w:ascii="Arial" w:hAnsi="Arial" w:cs="Arial"/>
+          <w:color w:val="auto"/>
+          <w:sz w:val="22"/>
+          <w:szCs w:val="22"/>
+        </w:rPr>
+        <w:t>,</w:t>
+      </w:r>
+      <w:r>
+        <w:rPr>
+          <w:rFonts w:ascii="Arial" w:hAnsi="Arial" w:cs="Arial"/>
+          <w:color w:val="auto"/>
+          <w:sz w:val="22"/>
+          <w:szCs w:val="22"/>
+        </w:rPr>
+        <w:t xml:space="preserve"> </w:t>
       </w:r>
     </w:p>
     <w:p>
@@ -2634,7 +2527,16 @@
           <w:sz w:val="22"/>
           <w:szCs w:val="22"/>
         </w:rPr>
-        <w:t>Le chargement a échoué : les informations ne sont pas disponibles à l’affichage.</w:t>
+        <w:t>Le chargement a échoué : les informations ne sont pas disponibles à l’affichage</w:t>
+      </w:r>
+      <w:r>
+        <w:rPr>
+          <w:rFonts w:ascii="Arial" w:hAnsi="Arial" w:cs="Arial"/>
+          <w:color w:val="auto"/>
+          <w:sz w:val="22"/>
+          <w:szCs w:val="22"/>
+        </w:rPr>
+        <w:t>,</w:t>
       </w:r>
     </w:p>
     <w:p>
@@ -2661,7 +2563,16 @@
           <w:sz w:val="22"/>
           <w:szCs w:val="22"/>
         </w:rPr>
-        <w:t>Le système affiche un message d’erreur.</w:t>
+        <w:t>Le système affiche un message d’erreur</w:t>
+      </w:r>
+      <w:r>
+        <w:rPr>
+          <w:rFonts w:ascii="Arial" w:hAnsi="Arial" w:cs="Arial"/>
+          <w:color w:val="auto"/>
+          <w:sz w:val="22"/>
+          <w:szCs w:val="22"/>
+        </w:rPr>
+        <w:t>,</w:t>
       </w:r>
     </w:p>
     <w:p>
@@ -2695,6 +2606,7 @@
       <w:pPr>
         <w:pStyle w:val="Paragraphedeliste"/>
         <w:ind w:left="1800"/>
+        <w:jc w:val="both"/>
         <w:rPr>
           <w:rFonts w:ascii="Arial" w:hAnsi="Arial" w:cs="Arial"/>
           <w:i/>
@@ -2709,6 +2621,7 @@
         <w:tabs>
           <w:tab w:val="num" w:pos="720"/>
         </w:tabs>
+        <w:jc w:val="both"/>
       </w:pPr>
       <w:r>
         <w:rPr>
@@ -2746,7 +2659,7 @@
                     <pic:cNvPicPr/>
                   </pic:nvPicPr>
                   <pic:blipFill rotWithShape="1">
-                    <a:blip r:embed="rId12" cstate="print">
+                    <a:blip r:embed="rId15" cstate="print">
                       <a:extLst>
                         <a:ext uri="{28A0092B-C50C-407E-A947-70E740481C1C}">
                           <a14:useLocalDpi xmlns:a14="http://schemas.microsoft.com/office/drawing/2010/main" val="0"/>
@@ -2785,11 +2698,17 @@
         <w:tabs>
           <w:tab w:val="num" w:pos="720"/>
         </w:tabs>
-      </w:pPr>
-    </w:p>
-    <w:p/>
-    <w:p>
-      <w:pPr>
+        <w:jc w:val="both"/>
+      </w:pPr>
+    </w:p>
+    <w:p>
+      <w:pPr>
+        <w:jc w:val="both"/>
+      </w:pPr>
+    </w:p>
+    <w:p>
+      <w:pPr>
+        <w:jc w:val="both"/>
         <w:rPr>
           <w:rFonts w:ascii="Arial" w:hAnsi="Arial" w:cs="Arial"/>
         </w:rPr>
@@ -2798,6 +2717,7 @@
     <w:p>
       <w:pPr>
         <w:pStyle w:val="Titre2"/>
+        <w:jc w:val="both"/>
         <w:rPr>
           <w:rFonts w:ascii="Arial" w:hAnsi="Arial" w:cs="Arial"/>
           <w:b/>
@@ -2808,26 +2728,85 @@
         </w:rPr>
       </w:pPr>
     </w:p>
-    <w:p/>
-    <w:p/>
-    <w:p/>
-    <w:p/>
-    <w:p/>
-    <w:p/>
-    <w:p/>
-    <w:p/>
-    <w:p/>
-    <w:p/>
-    <w:p/>
-    <w:p/>
-    <w:p/>
-    <w:p/>
-    <w:p/>
-    <w:p/>
-    <w:p/>
+    <w:p>
+      <w:pPr>
+        <w:jc w:val="both"/>
+      </w:pPr>
+    </w:p>
+    <w:p>
+      <w:pPr>
+        <w:jc w:val="both"/>
+      </w:pPr>
+    </w:p>
+    <w:p>
+      <w:pPr>
+        <w:jc w:val="both"/>
+      </w:pPr>
+    </w:p>
+    <w:p>
+      <w:pPr>
+        <w:jc w:val="both"/>
+      </w:pPr>
+    </w:p>
+    <w:p>
+      <w:pPr>
+        <w:jc w:val="both"/>
+      </w:pPr>
+    </w:p>
+    <w:p>
+      <w:pPr>
+        <w:jc w:val="both"/>
+      </w:pPr>
+    </w:p>
+    <w:p>
+      <w:pPr>
+        <w:jc w:val="both"/>
+      </w:pPr>
+    </w:p>
+    <w:p>
+      <w:pPr>
+        <w:jc w:val="both"/>
+      </w:pPr>
+    </w:p>
+    <w:p>
+      <w:pPr>
+        <w:jc w:val="both"/>
+      </w:pPr>
+    </w:p>
+    <w:p>
+      <w:pPr>
+        <w:jc w:val="both"/>
+      </w:pPr>
+    </w:p>
+    <w:p>
+      <w:pPr>
+        <w:jc w:val="both"/>
+      </w:pPr>
+    </w:p>
+    <w:p>
+      <w:pPr>
+        <w:jc w:val="both"/>
+      </w:pPr>
+    </w:p>
+    <w:p>
+      <w:pPr>
+        <w:jc w:val="both"/>
+      </w:pPr>
+    </w:p>
+    <w:p>
+      <w:pPr>
+        <w:jc w:val="both"/>
+      </w:pPr>
+    </w:p>
+    <w:p>
+      <w:r>
+        <w:br w:type="page"/>
+      </w:r>
+    </w:p>
     <w:p>
       <w:pPr>
         <w:pStyle w:val="Titre2"/>
+        <w:jc w:val="both"/>
         <w:rPr>
           <w:rFonts w:ascii="Arial" w:hAnsi="Arial" w:cs="Arial"/>
           <w:b/>
@@ -2853,6 +2832,7 @@
     <w:p>
       <w:pPr>
         <w:ind w:firstLine="708"/>
+        <w:jc w:val="both"/>
         <w:rPr>
           <w:rFonts w:ascii="Arial" w:hAnsi="Arial" w:cs="Arial"/>
         </w:rPr>
@@ -2861,15 +2841,16 @@
     <w:p>
       <w:pPr>
         <w:ind w:firstLine="708"/>
-        <w:rPr>
-          <w:rFonts w:ascii="Arial" w:hAnsi="Arial" w:cs="Arial"/>
-        </w:rPr>
-      </w:pPr>
-      <w:r>
-        <w:rPr>
-          <w:rFonts w:ascii="Arial" w:hAnsi="Arial" w:cs="Arial"/>
-        </w:rPr>
-        <w:t xml:space="preserve">Il existe 4 types de cases dans ce cas d’utilisation. Les cases « Heure » et « Minute » se répètent 2 fois par ligne : une pour le début du créneau de travail et une pour la fin de ce même créneau. Ce schéma se répètent </w:t>
+        <w:jc w:val="both"/>
+        <w:rPr>
+          <w:rFonts w:ascii="Arial" w:hAnsi="Arial" w:cs="Arial"/>
+        </w:rPr>
+      </w:pPr>
+      <w:r>
+        <w:rPr>
+          <w:rFonts w:ascii="Arial" w:hAnsi="Arial" w:cs="Arial"/>
+        </w:rPr>
+        <w:t xml:space="preserve">Il existe 4 types de cases dans ce cas d’utilisation. Les cases « Heure » et « Minute » se répètent 2 fois par ligne : une pour le début du créneau de travail et une pour la fin de ce même créneau. Ce schéma se répète </w:t>
       </w:r>
       <w:r>
         <w:rPr>
@@ -2881,7 +2862,19 @@
         <w:rPr>
           <w:rFonts w:ascii="Arial" w:hAnsi="Arial" w:cs="Arial"/>
         </w:rPr>
-        <w:t xml:space="preserve"> fois lors du flot de base et peut se répéter jusqu’à 5 fois dans une même journée grâce au bouton d’ajout de créneau horaire.</w:t>
+        <w:t xml:space="preserve"> fois lors du flot de base et peut se répéter jusqu’à </w:t>
+      </w:r>
+      <w:r>
+        <w:rPr>
+          <w:rFonts w:ascii="Arial" w:hAnsi="Arial" w:cs="Arial"/>
+        </w:rPr>
+        <w:t xml:space="preserve">       5 fo</w:t>
+      </w:r>
+      <w:r>
+        <w:rPr>
+          <w:rFonts w:ascii="Arial" w:hAnsi="Arial" w:cs="Arial"/>
+        </w:rPr>
+        <w:t>is dans une même journée grâce au bouton d’ajout de créneau horaire.</w:t>
       </w:r>
     </w:p>
     <w:tbl>
@@ -2891,7 +2884,7 @@
         <w:tblLook w:val="04A0" w:firstRow="1" w:lastRow="0" w:firstColumn="1" w:lastColumn="0" w:noHBand="0" w:noVBand="1"/>
       </w:tblPr>
       <w:tblGrid>
-        <w:gridCol w:w="2245"/>
+        <w:gridCol w:w="2243"/>
         <w:gridCol w:w="1926"/>
         <w:gridCol w:w="1948"/>
         <w:gridCol w:w="2943"/>
@@ -2903,7 +2896,7 @@
           </w:tcPr>
           <w:p>
             <w:pPr>
-              <w:jc w:val="center"/>
+              <w:jc w:val="both"/>
               <w:rPr>
                 <w:rFonts w:ascii="Arial" w:hAnsi="Arial" w:cs="Arial"/>
               </w:rPr>
@@ -2922,7 +2915,7 @@
           </w:tcPr>
           <w:p>
             <w:pPr>
-              <w:jc w:val="center"/>
+              <w:jc w:val="both"/>
               <w:rPr>
                 <w:rFonts w:ascii="Arial" w:hAnsi="Arial" w:cs="Arial"/>
               </w:rPr>
@@ -2941,7 +2934,7 @@
           </w:tcPr>
           <w:p>
             <w:pPr>
-              <w:jc w:val="center"/>
+              <w:jc w:val="both"/>
               <w:rPr>
                 <w:rFonts w:ascii="Arial" w:hAnsi="Arial" w:cs="Arial"/>
               </w:rPr>
@@ -2960,7 +2953,7 @@
           </w:tcPr>
           <w:p>
             <w:pPr>
-              <w:jc w:val="center"/>
+              <w:jc w:val="both"/>
               <w:rPr>
                 <w:rFonts w:ascii="Arial" w:hAnsi="Arial" w:cs="Arial"/>
               </w:rPr>
@@ -2981,7 +2974,7 @@
           </w:tcPr>
           <w:p>
             <w:pPr>
-              <w:jc w:val="center"/>
+              <w:jc w:val="both"/>
               <w:rPr>
                 <w:rFonts w:ascii="Arial" w:hAnsi="Arial" w:cs="Arial"/>
               </w:rPr>
@@ -3000,7 +2993,7 @@
           </w:tcPr>
           <w:p>
             <w:pPr>
-              <w:jc w:val="center"/>
+              <w:jc w:val="both"/>
               <w:rPr>
                 <w:rFonts w:ascii="Arial" w:hAnsi="Arial" w:cs="Arial"/>
               </w:rPr>
@@ -3019,7 +3012,7 @@
           </w:tcPr>
           <w:p>
             <w:pPr>
-              <w:jc w:val="center"/>
+              <w:jc w:val="both"/>
               <w:rPr>
                 <w:rFonts w:ascii="Arial" w:hAnsi="Arial" w:cs="Arial"/>
               </w:rPr>
@@ -3038,7 +3031,7 @@
           </w:tcPr>
           <w:p>
             <w:pPr>
-              <w:jc w:val="center"/>
+              <w:jc w:val="both"/>
               <w:rPr>
                 <w:rFonts w:ascii="Arial" w:hAnsi="Arial" w:cs="Arial"/>
               </w:rPr>
@@ -3059,7 +3052,7 @@
           </w:tcPr>
           <w:p>
             <w:pPr>
-              <w:jc w:val="center"/>
+              <w:jc w:val="both"/>
               <w:rPr>
                 <w:rFonts w:ascii="Arial" w:hAnsi="Arial" w:cs="Arial"/>
               </w:rPr>
@@ -3078,7 +3071,7 @@
           </w:tcPr>
           <w:p>
             <w:pPr>
-              <w:jc w:val="center"/>
+              <w:jc w:val="both"/>
               <w:rPr>
                 <w:rFonts w:ascii="Arial" w:hAnsi="Arial" w:cs="Arial"/>
               </w:rPr>
@@ -3097,7 +3090,7 @@
           </w:tcPr>
           <w:p>
             <w:pPr>
-              <w:jc w:val="center"/>
+              <w:jc w:val="both"/>
               <w:rPr>
                 <w:rFonts w:ascii="Arial" w:hAnsi="Arial" w:cs="Arial"/>
               </w:rPr>
@@ -3116,7 +3109,7 @@
           </w:tcPr>
           <w:p>
             <w:pPr>
-              <w:jc w:val="center"/>
+              <w:jc w:val="both"/>
               <w:rPr>
                 <w:rFonts w:ascii="Arial" w:hAnsi="Arial" w:cs="Arial"/>
               </w:rPr>
@@ -3137,7 +3130,7 @@
           </w:tcPr>
           <w:p>
             <w:pPr>
-              <w:jc w:val="center"/>
+              <w:jc w:val="both"/>
               <w:rPr>
                 <w:rFonts w:ascii="Arial" w:hAnsi="Arial" w:cs="Arial"/>
               </w:rPr>
@@ -3156,7 +3149,7 @@
           </w:tcPr>
           <w:p>
             <w:pPr>
-              <w:jc w:val="center"/>
+              <w:jc w:val="both"/>
               <w:rPr>
                 <w:rFonts w:ascii="Arial" w:hAnsi="Arial" w:cs="Arial"/>
               </w:rPr>
@@ -3175,7 +3168,7 @@
           </w:tcPr>
           <w:p>
             <w:pPr>
-              <w:jc w:val="center"/>
+              <w:jc w:val="both"/>
               <w:rPr>
                 <w:rFonts w:ascii="Arial" w:hAnsi="Arial" w:cs="Arial"/>
               </w:rPr>
@@ -3194,7 +3187,7 @@
           </w:tcPr>
           <w:p>
             <w:pPr>
-              <w:jc w:val="center"/>
+              <w:jc w:val="both"/>
               <w:rPr>
                 <w:rFonts w:ascii="Arial" w:hAnsi="Arial" w:cs="Arial"/>
               </w:rPr>
@@ -3215,7 +3208,7 @@
           </w:tcPr>
           <w:p>
             <w:pPr>
-              <w:jc w:val="center"/>
+              <w:jc w:val="both"/>
               <w:rPr>
                 <w:rFonts w:ascii="Arial" w:hAnsi="Arial" w:cs="Arial"/>
               </w:rPr>
@@ -3234,7 +3227,7 @@
           </w:tcPr>
           <w:p>
             <w:pPr>
-              <w:jc w:val="center"/>
+              <w:jc w:val="both"/>
               <w:rPr>
                 <w:rFonts w:ascii="Arial" w:hAnsi="Arial" w:cs="Arial"/>
               </w:rPr>
@@ -3253,7 +3246,7 @@
           </w:tcPr>
           <w:p>
             <w:pPr>
-              <w:jc w:val="center"/>
+              <w:jc w:val="both"/>
               <w:rPr>
                 <w:rFonts w:ascii="Arial" w:hAnsi="Arial" w:cs="Arial"/>
               </w:rPr>
@@ -3272,7 +3265,7 @@
           </w:tcPr>
           <w:p>
             <w:pPr>
-              <w:jc w:val="center"/>
+              <w:jc w:val="both"/>
               <w:rPr>
                 <w:rFonts w:ascii="Arial" w:hAnsi="Arial" w:cs="Arial"/>
               </w:rPr>
@@ -3289,6 +3282,7 @@
     </w:tbl>
     <w:p>
       <w:pPr>
+        <w:jc w:val="both"/>
         <w:rPr>
           <w:rFonts w:ascii="Arial" w:hAnsi="Arial" w:cs="Arial"/>
         </w:rPr>
@@ -3297,6 +3291,7 @@
     <w:p>
       <w:pPr>
         <w:pStyle w:val="Titre2"/>
+        <w:jc w:val="both"/>
         <w:rPr>
           <w:rFonts w:ascii="Arial" w:hAnsi="Arial" w:cs="Arial"/>
           <w:b/>
@@ -3320,13 +3315,15 @@
     </w:p>
     <w:p>
       <w:pPr>
-        <w:rPr>
-          <w:rFonts w:ascii="Arial" w:hAnsi="Arial" w:cs="Arial"/>
-        </w:rPr>
-      </w:pPr>
-    </w:p>
-    <w:p>
-      <w:pPr>
+        <w:jc w:val="both"/>
+        <w:rPr>
+          <w:rFonts w:ascii="Arial" w:hAnsi="Arial" w:cs="Arial"/>
+        </w:rPr>
+      </w:pPr>
+    </w:p>
+    <w:p>
+      <w:pPr>
+        <w:jc w:val="both"/>
         <w:rPr>
           <w:rFonts w:ascii="Arial" w:hAnsi="Arial" w:cs="Arial"/>
         </w:rPr>
@@ -3353,20 +3350,23 @@
     </w:p>
     <w:p>
       <w:pPr>
-        <w:rPr>
-          <w:rFonts w:ascii="Arial" w:hAnsi="Arial" w:cs="Arial"/>
-        </w:rPr>
-      </w:pPr>
-    </w:p>
-    <w:p>
-      <w:pPr>
-        <w:rPr>
-          <w:rFonts w:ascii="Arial" w:hAnsi="Arial" w:cs="Arial"/>
-        </w:rPr>
-      </w:pPr>
-    </w:p>
-    <w:p>
-      <w:pPr>
+        <w:jc w:val="both"/>
+        <w:rPr>
+          <w:rFonts w:ascii="Arial" w:hAnsi="Arial" w:cs="Arial"/>
+        </w:rPr>
+      </w:pPr>
+    </w:p>
+    <w:p>
+      <w:pPr>
+        <w:jc w:val="both"/>
+        <w:rPr>
+          <w:rFonts w:ascii="Arial" w:hAnsi="Arial" w:cs="Arial"/>
+        </w:rPr>
+      </w:pPr>
+    </w:p>
+    <w:p>
+      <w:pPr>
+        <w:jc w:val="both"/>
         <w:rPr>
           <w:rFonts w:ascii="Arial" w:hAnsi="Arial" w:cs="Arial"/>
           <w:sz w:val="24"/>
@@ -3377,6 +3377,7 @@
     <w:p>
       <w:pPr>
         <w:ind w:left="708"/>
+        <w:jc w:val="both"/>
         <w:rPr>
           <w:rFonts w:ascii="Arial" w:hAnsi="Arial" w:cs="Arial"/>
           <w:sz w:val="24"/>
@@ -3394,61 +3395,161 @@
     </w:p>
     <w:p>
       <w:pPr>
-        <w:rPr>
-          <w:rFonts w:ascii="Arial" w:hAnsi="Arial" w:cs="Arial"/>
-        </w:rPr>
-      </w:pPr>
-    </w:p>
-    <w:p>
-      <w:pPr>
-        <w:rPr>
-          <w:rFonts w:ascii="Arial" w:hAnsi="Arial" w:cs="Arial"/>
-        </w:rPr>
-      </w:pPr>
-    </w:p>
-    <w:p>
-      <w:pPr>
-        <w:rPr>
-          <w:rFonts w:ascii="Arial" w:hAnsi="Arial" w:cs="Arial"/>
-        </w:rPr>
-      </w:pPr>
-    </w:p>
-    <w:p>
-      <w:pPr>
-        <w:rPr>
-          <w:rFonts w:ascii="Arial" w:hAnsi="Arial" w:cs="Arial"/>
-        </w:rPr>
-      </w:pPr>
-    </w:p>
-    <w:p>
-      <w:pPr>
-        <w:rPr>
-          <w:rFonts w:ascii="Arial" w:hAnsi="Arial" w:cs="Arial"/>
-        </w:rPr>
-      </w:pPr>
-    </w:p>
-    <w:p>
-      <w:pPr>
-        <w:rPr>
-          <w:rFonts w:ascii="Arial" w:hAnsi="Arial" w:cs="Arial"/>
-        </w:rPr>
-      </w:pPr>
-    </w:p>
-    <w:p>
-      <w:pPr>
+        <w:jc w:val="both"/>
+        <w:rPr>
+          <w:rFonts w:ascii="Arial" w:hAnsi="Arial" w:cs="Arial"/>
+        </w:rPr>
+      </w:pPr>
+    </w:p>
+    <w:p>
+      <w:pPr>
+        <w:jc w:val="both"/>
+        <w:rPr>
+          <w:rFonts w:ascii="Arial" w:hAnsi="Arial" w:cs="Arial"/>
+        </w:rPr>
+      </w:pPr>
+    </w:p>
+    <w:p>
+      <w:pPr>
+        <w:jc w:val="both"/>
+        <w:rPr>
+          <w:rFonts w:ascii="Arial" w:hAnsi="Arial" w:cs="Arial"/>
+        </w:rPr>
+      </w:pPr>
+    </w:p>
+    <w:p>
+      <w:pPr>
+        <w:jc w:val="both"/>
+        <w:rPr>
+          <w:rFonts w:ascii="Arial" w:hAnsi="Arial" w:cs="Arial"/>
+        </w:rPr>
+      </w:pPr>
+    </w:p>
+    <w:p>
+      <w:pPr>
+        <w:jc w:val="both"/>
+        <w:rPr>
+          <w:rFonts w:ascii="Arial" w:hAnsi="Arial" w:cs="Arial"/>
+        </w:rPr>
+      </w:pPr>
+    </w:p>
+    <w:p>
+      <w:pPr>
+        <w:jc w:val="both"/>
+        <w:rPr>
+          <w:rFonts w:ascii="Arial" w:hAnsi="Arial" w:cs="Arial"/>
+        </w:rPr>
+      </w:pPr>
+    </w:p>
+    <w:p>
+      <w:pPr>
+        <w:jc w:val="both"/>
         <w:rPr>
           <w:rFonts w:ascii="Arial" w:hAnsi="Arial" w:cs="Arial"/>
         </w:rPr>
       </w:pPr>
     </w:p>
     <w:sectPr>
+      <w:footerReference w:type="default" r:id="rId16"/>
       <w:pgSz w:w="11906" w:h="16838"/>
-      <w:pgMar w:top="1417" w:right="1417" w:bottom="1417" w:left="1417" w:header="708" w:footer="708" w:gutter="0"/>
+      <w:pgMar w:top="1418" w:right="1418" w:bottom="1418" w:left="1418" w:header="709" w:footer="709" w:gutter="0"/>
       <w:cols w:space="708"/>
       <w:docGrid w:linePitch="360"/>
     </w:sectPr>
   </w:body>
 </w:document>
+</file>
+
+<file path=word/endnotes.xml><?xml version="1.0" encoding="utf-8"?>
+<w:endnotes xmlns:wpc="http://schemas.microsoft.com/office/word/2010/wordprocessingCanvas" xmlns:cx="http://schemas.microsoft.com/office/drawing/2014/chartex" xmlns:cx1="http://schemas.microsoft.com/office/drawing/2015/9/8/chartex" xmlns:cx2="http://schemas.microsoft.com/office/drawing/2015/10/21/chartex" xmlns:cx3="http://schemas.microsoft.com/office/drawing/2016/5/9/chartex" xmlns:cx4="http://schemas.microsoft.com/office/drawing/2016/5/10/chartex" xmlns:cx5="http://schemas.microsoft.com/office/drawing/2016/5/11/chartex" xmlns:cx6="http://schemas.microsoft.com/office/drawing/2016/5/12/chartex" xmlns:cx7="http://schemas.microsoft.com/office/drawing/2016/5/13/chartex" xmlns:cx8="http://schemas.microsoft.com/office/drawing/2016/5/14/chartex" xmlns:mc="http://schemas.openxmlformats.org/markup-compatibility/2006" xmlns:aink="http://schemas.microsoft.com/office/drawing/2016/ink" xmlns:am3d="http://schemas.microsoft.com/office/drawing/2017/model3d" xmlns:o="urn:schemas-microsoft-com:office:office" xmlns:r="http://schemas.openxmlformats.org/officeDocument/2006/relationships" xmlns:m="http://schemas.openxmlformats.org/officeDocument/2006/math" xmlns:v="urn:schemas-microsoft-com:vml" xmlns:wp14="http://schemas.microsoft.com/office/word/2010/wordprocessingDrawing" xmlns:wp="http://schemas.openxmlformats.org/drawingml/2006/wordprocessingDrawing" xmlns:w10="urn:schemas-microsoft-com:office:word" xmlns:w="http://schemas.openxmlformats.org/wordprocessingml/2006/main" xmlns:w14="http://schemas.microsoft.com/office/word/2010/wordml" xmlns:w15="http://schemas.microsoft.com/office/word/2012/wordml" xmlns:w16cid="http://schemas.microsoft.com/office/word/2016/wordml/cid" xmlns:w16se="http://schemas.microsoft.com/office/word/2015/wordml/symex" xmlns:wpg="http://schemas.microsoft.com/office/word/2010/wordprocessingGroup" xmlns:wpi="http://schemas.microsoft.com/office/word/2010/wordprocessingInk" xmlns:wne="http://schemas.microsoft.com/office/word/2006/wordml" xmlns:wps="http://schemas.microsoft.com/office/word/2010/wordprocessingShape" mc:Ignorable="w14 w15 w16se w16cid wp14">
+  <w:endnote w:type="separator" w:id="-1">
+    <w:p>
+      <w:pPr>
+        <w:spacing w:after="0" w:line="240" w:lineRule="auto"/>
+      </w:pPr>
+      <w:r>
+        <w:separator/>
+      </w:r>
+    </w:p>
+  </w:endnote>
+  <w:endnote w:type="continuationSeparator" w:id="0">
+    <w:p>
+      <w:pPr>
+        <w:spacing w:after="0" w:line="240" w:lineRule="auto"/>
+      </w:pPr>
+      <w:r>
+        <w:continuationSeparator/>
+      </w:r>
+    </w:p>
+  </w:endnote>
+</w:endnotes>
+</file>
+
+<file path=word/footer1.xml><?xml version="1.0" encoding="utf-8"?>
+<w:ftr xmlns:wpc="http://schemas.microsoft.com/office/word/2010/wordprocessingCanvas" xmlns:cx="http://schemas.microsoft.com/office/drawing/2014/chartex" xmlns:cx1="http://schemas.microsoft.com/office/drawing/2015/9/8/chartex" xmlns:cx2="http://schemas.microsoft.com/office/drawing/2015/10/21/chartex" xmlns:cx3="http://schemas.microsoft.com/office/drawing/2016/5/9/chartex" xmlns:cx4="http://schemas.microsoft.com/office/drawing/2016/5/10/chartex" xmlns:cx5="http://schemas.microsoft.com/office/drawing/2016/5/11/chartex" xmlns:cx6="http://schemas.microsoft.com/office/drawing/2016/5/12/chartex" xmlns:cx7="http://schemas.microsoft.com/office/drawing/2016/5/13/chartex" xmlns:cx8="http://schemas.microsoft.com/office/drawing/2016/5/14/chartex" xmlns:mc="http://schemas.openxmlformats.org/markup-compatibility/2006" xmlns:aink="http://schemas.microsoft.com/office/drawing/2016/ink" xmlns:am3d="http://schemas.microsoft.com/office/drawing/2017/model3d" xmlns:o="urn:schemas-microsoft-com:office:office" xmlns:r="http://schemas.openxmlformats.org/officeDocument/2006/relationships" xmlns:m="http://schemas.openxmlformats.org/officeDocument/2006/math" xmlns:v="urn:schemas-microsoft-com:vml" xmlns:wp14="http://schemas.microsoft.com/office/word/2010/wordprocessingDrawing" xmlns:wp="http://schemas.openxmlformats.org/drawingml/2006/wordprocessingDrawing" xmlns:w10="urn:schemas-microsoft-com:office:word" xmlns:w="http://schemas.openxmlformats.org/wordprocessingml/2006/main" xmlns:w14="http://schemas.microsoft.com/office/word/2010/wordml" xmlns:w15="http://schemas.microsoft.com/office/word/2012/wordml" xmlns:w16cid="http://schemas.microsoft.com/office/word/2016/wordml/cid" xmlns:w16se="http://schemas.microsoft.com/office/word/2015/wordml/symex" xmlns:wpg="http://schemas.microsoft.com/office/word/2010/wordprocessingGroup" xmlns:wpi="http://schemas.microsoft.com/office/word/2010/wordprocessingInk" xmlns:wne="http://schemas.microsoft.com/office/word/2006/wordml" xmlns:wps="http://schemas.microsoft.com/office/word/2010/wordprocessingShape" mc:Ignorable="w14 w15 w16se w16cid wp14">
+  <w:sdt>
+    <w:sdtPr>
+      <w:id w:val="-450014692"/>
+      <w:docPartObj>
+        <w:docPartGallery w:val="Page Numbers (Bottom of Page)"/>
+        <w:docPartUnique/>
+      </w:docPartObj>
+    </w:sdtPr>
+    <w:sdtContent>
+      <w:p>
+        <w:pPr>
+          <w:pStyle w:val="Pieddepage"/>
+          <w:jc w:val="right"/>
+        </w:pPr>
+        <w:r>
+          <w:fldChar w:fldCharType="begin"/>
+        </w:r>
+        <w:r>
+          <w:instrText>PAGE   \* MERGEFORMAT</w:instrText>
+        </w:r>
+        <w:r>
+          <w:fldChar w:fldCharType="separate"/>
+        </w:r>
+        <w:r>
+          <w:t>2</w:t>
+        </w:r>
+        <w:r>
+          <w:fldChar w:fldCharType="end"/>
+        </w:r>
+      </w:p>
+    </w:sdtContent>
+  </w:sdt>
+  <w:p>
+    <w:pPr>
+      <w:pStyle w:val="Pieddepage"/>
+    </w:pPr>
+  </w:p>
+</w:ftr>
+</file>
+
+<file path=word/footnotes.xml><?xml version="1.0" encoding="utf-8"?>
+<w:footnotes xmlns:wpc="http://schemas.microsoft.com/office/word/2010/wordprocessingCanvas" xmlns:cx="http://schemas.microsoft.com/office/drawing/2014/chartex" xmlns:cx1="http://schemas.microsoft.com/office/drawing/2015/9/8/chartex" xmlns:cx2="http://schemas.microsoft.com/office/drawing/2015/10/21/chartex" xmlns:cx3="http://schemas.microsoft.com/office/drawing/2016/5/9/chartex" xmlns:cx4="http://schemas.microsoft.com/office/drawing/2016/5/10/chartex" xmlns:cx5="http://schemas.microsoft.com/office/drawing/2016/5/11/chartex" xmlns:cx6="http://schemas.microsoft.com/office/drawing/2016/5/12/chartex" xmlns:cx7="http://schemas.microsoft.com/office/drawing/2016/5/13/chartex" xmlns:cx8="http://schemas.microsoft.com/office/drawing/2016/5/14/chartex" xmlns:mc="http://schemas.openxmlformats.org/markup-compatibility/2006" xmlns:aink="http://schemas.microsoft.com/office/drawing/2016/ink" xmlns:am3d="http://schemas.microsoft.com/office/drawing/2017/model3d" xmlns:o="urn:schemas-microsoft-com:office:office" xmlns:r="http://schemas.openxmlformats.org/officeDocument/2006/relationships" xmlns:m="http://schemas.openxmlformats.org/officeDocument/2006/math" xmlns:v="urn:schemas-microsoft-com:vml" xmlns:wp14="http://schemas.microsoft.com/office/word/2010/wordprocessingDrawing" xmlns:wp="http://schemas.openxmlformats.org/drawingml/2006/wordprocessingDrawing" xmlns:w10="urn:schemas-microsoft-com:office:word" xmlns:w="http://schemas.openxmlformats.org/wordprocessingml/2006/main" xmlns:w14="http://schemas.microsoft.com/office/word/2010/wordml" xmlns:w15="http://schemas.microsoft.com/office/word/2012/wordml" xmlns:w16cid="http://schemas.microsoft.com/office/word/2016/wordml/cid" xmlns:w16se="http://schemas.microsoft.com/office/word/2015/wordml/symex" xmlns:wpg="http://schemas.microsoft.com/office/word/2010/wordprocessingGroup" xmlns:wpi="http://schemas.microsoft.com/office/word/2010/wordprocessingInk" xmlns:wne="http://schemas.microsoft.com/office/word/2006/wordml" xmlns:wps="http://schemas.microsoft.com/office/word/2010/wordprocessingShape" mc:Ignorable="w14 w15 w16se w16cid wp14">
+  <w:footnote w:type="separator" w:id="-1">
+    <w:p>
+      <w:pPr>
+        <w:spacing w:after="0" w:line="240" w:lineRule="auto"/>
+      </w:pPr>
+      <w:r>
+        <w:separator/>
+      </w:r>
+    </w:p>
+  </w:footnote>
+  <w:footnote w:type="continuationSeparator" w:id="0">
+    <w:p>
+      <w:pPr>
+        <w:spacing w:after="0" w:line="240" w:lineRule="auto"/>
+      </w:pPr>
+      <w:r>
+        <w:continuationSeparator/>
+      </w:r>
+    </w:p>
+  </w:footnote>
+</w:footnotes>
 </file>
 
 <file path=word/numbering.xml><?xml version="1.0" encoding="utf-8"?>
@@ -5196,6 +5297,50 @@
       </w:tblBorders>
     </w:tblPr>
   </w:style>
+  <w:style w:type="paragraph" w:styleId="En-tte">
+    <w:name w:val="header"/>
+    <w:basedOn w:val="Normal"/>
+    <w:link w:val="En-tteCar"/>
+    <w:uiPriority w:val="99"/>
+    <w:unhideWhenUsed/>
+    <w:rsid w:val="006B3C66"/>
+    <w:pPr>
+      <w:tabs>
+        <w:tab w:val="center" w:pos="4536"/>
+        <w:tab w:val="right" w:pos="9072"/>
+      </w:tabs>
+      <w:spacing w:after="0" w:line="240" w:lineRule="auto"/>
+    </w:pPr>
+  </w:style>
+  <w:style w:type="character" w:customStyle="1" w:styleId="En-tteCar">
+    <w:name w:val="En-tête Car"/>
+    <w:basedOn w:val="Policepardfaut"/>
+    <w:link w:val="En-tte"/>
+    <w:uiPriority w:val="99"/>
+    <w:rsid w:val="006B3C66"/>
+  </w:style>
+  <w:style w:type="paragraph" w:styleId="Pieddepage">
+    <w:name w:val="footer"/>
+    <w:basedOn w:val="Normal"/>
+    <w:link w:val="PieddepageCar"/>
+    <w:uiPriority w:val="99"/>
+    <w:unhideWhenUsed/>
+    <w:rsid w:val="006B3C66"/>
+    <w:pPr>
+      <w:tabs>
+        <w:tab w:val="center" w:pos="4536"/>
+        <w:tab w:val="right" w:pos="9072"/>
+      </w:tabs>
+      <w:spacing w:after="0" w:line="240" w:lineRule="auto"/>
+    </w:pPr>
+  </w:style>
+  <w:style w:type="character" w:customStyle="1" w:styleId="PieddepageCar">
+    <w:name w:val="Pied de page Car"/>
+    <w:basedOn w:val="Policepardfaut"/>
+    <w:link w:val="Pieddepage"/>
+    <w:uiPriority w:val="99"/>
+    <w:rsid w:val="006B3C66"/>
+  </w:style>
 </w:styles>
 </file>
 
@@ -5492,4 +5637,16 @@
     </a:ext>
   </a:extLst>
 </a:theme>
+</file>
+
+<file path=customXml/item1.xml><?xml version="1.0" encoding="utf-8"?>
+<b:Sources xmlns:b="http://schemas.openxmlformats.org/officeDocument/2006/bibliography" xmlns="http://schemas.openxmlformats.org/officeDocument/2006/bibliography" SelectedStyle="\APASixthEditionOfficeOnline.xsl" StyleName="APA" Version="6"/>
+</file>
+
+<file path=customXml/itemProps1.xml><?xml version="1.0" encoding="utf-8"?>
+<ds:datastoreItem xmlns:ds="http://schemas.openxmlformats.org/officeDocument/2006/customXml" ds:itemID="{26504735-4302-47E5-B0EB-A38A6229FF42}">
+  <ds:schemaRefs>
+    <ds:schemaRef ds:uri="http://schemas.openxmlformats.org/officeDocument/2006/bibliography"/>
+  </ds:schemaRefs>
+</ds:datastoreItem>
 </file>
</xml_diff>